<commit_message>
Escrita do relatório II
</commit_message>
<xml_diff>
--- a/docs/Relatório disciplina T1.docx
+++ b/docs/Relatório disciplina T1.docx
@@ -4,23 +4,614 @@
   <w:body>
     <w:p>
       <w:pPr>
-        <w:pStyle w:val="Ttulo1"/>
+        <w:pStyle w:val="CabealhodoSumrio"/>
+        <w:rPr>
+          <w:rFonts w:asciiTheme="minorHAnsi" w:eastAsiaTheme="minorHAnsi" w:hAnsiTheme="minorHAnsi" w:cstheme="minorBidi"/>
+          <w:b w:val="0"/>
+          <w:bCs w:val="0"/>
+          <w:color w:val="auto"/>
+          <w:sz w:val="22"/>
+          <w:szCs w:val="22"/>
+          <w:lang w:eastAsia="en-US"/>
+        </w:rPr>
       </w:pPr>
-      <w:r>
-        <w:t>Avaliação</w:t>
+      <w:bookmarkStart w:id="0" w:name="_GoBack"/>
+      <w:bookmarkEnd w:id="0"/>
+    </w:p>
+    <w:p/>
+    <w:p/>
+    <w:p/>
+    <w:p/>
+    <w:p/>
+    <w:sdt>
+      <w:sdtPr>
+        <w:rPr>
+          <w:rFonts w:asciiTheme="minorHAnsi" w:eastAsiaTheme="minorHAnsi" w:hAnsiTheme="minorHAnsi" w:cstheme="minorBidi"/>
+          <w:b w:val="0"/>
+          <w:bCs w:val="0"/>
+          <w:color w:val="auto"/>
+          <w:sz w:val="22"/>
+          <w:szCs w:val="22"/>
+          <w:lang w:eastAsia="en-US"/>
+        </w:rPr>
+        <w:id w:val="-994872816"/>
+        <w:docPartObj>
+          <w:docPartGallery w:val="Table of Contents"/>
+          <w:docPartUnique/>
+        </w:docPartObj>
+      </w:sdtPr>
+      <w:sdtEndPr/>
+      <w:sdtContent>
+        <w:p>
+          <w:pPr>
+            <w:pStyle w:val="CabealhodoSumrio"/>
+          </w:pPr>
+          <w:r>
+            <w:t>Sumário</w:t>
+          </w:r>
+        </w:p>
+        <w:p>
+          <w:pPr>
+            <w:pStyle w:val="Sumrio1"/>
+            <w:tabs>
+              <w:tab w:val="left" w:pos="440"/>
+              <w:tab w:val="right" w:leader="dot" w:pos="8494"/>
+            </w:tabs>
+          </w:pPr>
+        </w:p>
+        <w:p>
+          <w:pPr>
+            <w:pStyle w:val="Sumrio1"/>
+            <w:tabs>
+              <w:tab w:val="left" w:pos="440"/>
+              <w:tab w:val="right" w:leader="dot" w:pos="8494"/>
+            </w:tabs>
+            <w:rPr>
+              <w:rFonts w:eastAsiaTheme="minorEastAsia"/>
+              <w:noProof/>
+              <w:lang w:eastAsia="pt-BR"/>
+            </w:rPr>
+          </w:pPr>
+          <w:r>
+            <w:fldChar w:fldCharType="begin"/>
+          </w:r>
+          <w:r>
+            <w:instrText xml:space="preserve"> TOC \o "1-3" \h \z \u </w:instrText>
+          </w:r>
+          <w:r>
+            <w:fldChar w:fldCharType="separate"/>
+          </w:r>
+          <w:hyperlink w:anchor="_Toc420336093" w:history="1">
+            <w:r>
+              <w:rPr>
+                <w:rStyle w:val="Hyperlink"/>
+                <w:noProof/>
+              </w:rPr>
+              <w:t>1.</w:t>
+            </w:r>
+            <w:r>
+              <w:rPr>
+                <w:rFonts w:eastAsiaTheme="minorEastAsia"/>
+                <w:noProof/>
+                <w:lang w:eastAsia="pt-BR"/>
+              </w:rPr>
+              <w:tab/>
+            </w:r>
+            <w:r>
+              <w:rPr>
+                <w:rStyle w:val="Hyperlink"/>
+                <w:noProof/>
+              </w:rPr>
+              <w:t>Implementação do algoritmo Invitation – Garcia-Molina-82</w:t>
+            </w:r>
+            <w:r>
+              <w:rPr>
+                <w:noProof/>
+                <w:webHidden/>
+              </w:rPr>
+              <w:tab/>
+            </w:r>
+            <w:r>
+              <w:rPr>
+                <w:noProof/>
+                <w:webHidden/>
+              </w:rPr>
+              <w:fldChar w:fldCharType="begin"/>
+            </w:r>
+            <w:r>
+              <w:rPr>
+                <w:noProof/>
+                <w:webHidden/>
+              </w:rPr>
+              <w:instrText xml:space="preserve"> PAGEREF _Toc420336093 \h </w:instrText>
+            </w:r>
+            <w:r>
+              <w:rPr>
+                <w:noProof/>
+                <w:webHidden/>
+              </w:rPr>
+            </w:r>
+            <w:r>
+              <w:rPr>
+                <w:noProof/>
+                <w:webHidden/>
+              </w:rPr>
+              <w:fldChar w:fldCharType="separate"/>
+            </w:r>
+            <w:r>
+              <w:rPr>
+                <w:noProof/>
+                <w:webHidden/>
+              </w:rPr>
+              <w:t>2</w:t>
+            </w:r>
+            <w:r>
+              <w:rPr>
+                <w:noProof/>
+                <w:webHidden/>
+              </w:rPr>
+              <w:fldChar w:fldCharType="end"/>
+            </w:r>
+          </w:hyperlink>
+        </w:p>
+        <w:p>
+          <w:pPr>
+            <w:pStyle w:val="Sumrio1"/>
+            <w:tabs>
+              <w:tab w:val="left" w:pos="440"/>
+              <w:tab w:val="right" w:leader="dot" w:pos="8494"/>
+            </w:tabs>
+            <w:rPr>
+              <w:rFonts w:eastAsiaTheme="minorEastAsia"/>
+              <w:noProof/>
+              <w:lang w:eastAsia="pt-BR"/>
+            </w:rPr>
+          </w:pPr>
+          <w:hyperlink w:anchor="_Toc420336094" w:history="1">
+            <w:r>
+              <w:rPr>
+                <w:rStyle w:val="Hyperlink"/>
+                <w:noProof/>
+              </w:rPr>
+              <w:t>2.</w:t>
+            </w:r>
+            <w:r>
+              <w:rPr>
+                <w:rFonts w:eastAsiaTheme="minorEastAsia"/>
+                <w:noProof/>
+                <w:lang w:eastAsia="pt-BR"/>
+              </w:rPr>
+              <w:tab/>
+            </w:r>
+            <w:r>
+              <w:rPr>
+                <w:rStyle w:val="Hyperlink"/>
+                <w:noProof/>
+              </w:rPr>
+              <w:t>Avaliação</w:t>
+            </w:r>
+            <w:r>
+              <w:rPr>
+                <w:noProof/>
+                <w:webHidden/>
+              </w:rPr>
+              <w:tab/>
+            </w:r>
+            <w:r>
+              <w:rPr>
+                <w:noProof/>
+                <w:webHidden/>
+              </w:rPr>
+              <w:fldChar w:fldCharType="begin"/>
+            </w:r>
+            <w:r>
+              <w:rPr>
+                <w:noProof/>
+                <w:webHidden/>
+              </w:rPr>
+              <w:instrText xml:space="preserve"> PAGEREF _Toc420336094 \h </w:instrText>
+            </w:r>
+            <w:r>
+              <w:rPr>
+                <w:noProof/>
+                <w:webHidden/>
+              </w:rPr>
+            </w:r>
+            <w:r>
+              <w:rPr>
+                <w:noProof/>
+                <w:webHidden/>
+              </w:rPr>
+              <w:fldChar w:fldCharType="separate"/>
+            </w:r>
+            <w:r>
+              <w:rPr>
+                <w:noProof/>
+                <w:webHidden/>
+              </w:rPr>
+              <w:t>3</w:t>
+            </w:r>
+            <w:r>
+              <w:rPr>
+                <w:noProof/>
+                <w:webHidden/>
+              </w:rPr>
+              <w:fldChar w:fldCharType="end"/>
+            </w:r>
+          </w:hyperlink>
+        </w:p>
+        <w:p>
+          <w:pPr>
+            <w:pStyle w:val="Sumrio2"/>
+            <w:tabs>
+              <w:tab w:val="left" w:pos="880"/>
+              <w:tab w:val="right" w:leader="dot" w:pos="8494"/>
+            </w:tabs>
+            <w:rPr>
+              <w:rFonts w:eastAsiaTheme="minorEastAsia"/>
+              <w:noProof/>
+              <w:lang w:eastAsia="pt-BR"/>
+            </w:rPr>
+          </w:pPr>
+          <w:hyperlink w:anchor="_Toc420336095" w:history="1">
+            <w:r>
+              <w:rPr>
+                <w:rStyle w:val="Hyperlink"/>
+                <w:noProof/>
+              </w:rPr>
+              <w:t>2.1.</w:t>
+            </w:r>
+            <w:r>
+              <w:rPr>
+                <w:rFonts w:eastAsiaTheme="minorEastAsia"/>
+                <w:noProof/>
+                <w:lang w:eastAsia="pt-BR"/>
+              </w:rPr>
+              <w:tab/>
+            </w:r>
+            <w:r>
+              <w:rPr>
+                <w:rStyle w:val="Hyperlink"/>
+                <w:noProof/>
+              </w:rPr>
+              <w:t>Ambiente onde não há perda de mensagens</w:t>
+            </w:r>
+            <w:r>
+              <w:rPr>
+                <w:noProof/>
+                <w:webHidden/>
+              </w:rPr>
+              <w:tab/>
+            </w:r>
+            <w:r>
+              <w:rPr>
+                <w:noProof/>
+                <w:webHidden/>
+              </w:rPr>
+              <w:fldChar w:fldCharType="begin"/>
+            </w:r>
+            <w:r>
+              <w:rPr>
+                <w:noProof/>
+                <w:webHidden/>
+              </w:rPr>
+              <w:instrText xml:space="preserve"> PAGEREF _Toc420336095 \h </w:instrText>
+            </w:r>
+            <w:r>
+              <w:rPr>
+                <w:noProof/>
+                <w:webHidden/>
+              </w:rPr>
+            </w:r>
+            <w:r>
+              <w:rPr>
+                <w:noProof/>
+                <w:webHidden/>
+              </w:rPr>
+              <w:fldChar w:fldCharType="separate"/>
+            </w:r>
+            <w:r>
+              <w:rPr>
+                <w:noProof/>
+                <w:webHidden/>
+              </w:rPr>
+              <w:t>3</w:t>
+            </w:r>
+            <w:r>
+              <w:rPr>
+                <w:noProof/>
+                <w:webHidden/>
+              </w:rPr>
+              <w:fldChar w:fldCharType="end"/>
+            </w:r>
+          </w:hyperlink>
+        </w:p>
+        <w:p>
+          <w:pPr>
+            <w:pStyle w:val="Sumrio3"/>
+            <w:tabs>
+              <w:tab w:val="left" w:pos="1320"/>
+              <w:tab w:val="right" w:leader="dot" w:pos="8494"/>
+            </w:tabs>
+            <w:rPr>
+              <w:rFonts w:eastAsiaTheme="minorEastAsia"/>
+              <w:noProof/>
+              <w:lang w:eastAsia="pt-BR"/>
+            </w:rPr>
+          </w:pPr>
+          <w:hyperlink w:anchor="_Toc420336096" w:history="1">
+            <w:r>
+              <w:rPr>
+                <w:rStyle w:val="Hyperlink"/>
+                <w:noProof/>
+              </w:rPr>
+              <w:t>2.1.1.</w:t>
+            </w:r>
+            <w:r>
+              <w:rPr>
+                <w:rFonts w:eastAsiaTheme="minorEastAsia"/>
+                <w:noProof/>
+                <w:lang w:eastAsia="pt-BR"/>
+              </w:rPr>
+              <w:tab/>
+            </w:r>
+            <w:r>
+              <w:rPr>
+                <w:rStyle w:val="Hyperlink"/>
+                <w:noProof/>
+              </w:rPr>
+              <w:t>Convergência para diferentes números de nós</w:t>
+            </w:r>
+            <w:r>
+              <w:rPr>
+                <w:noProof/>
+                <w:webHidden/>
+              </w:rPr>
+              <w:tab/>
+            </w:r>
+            <w:r>
+              <w:rPr>
+                <w:noProof/>
+                <w:webHidden/>
+              </w:rPr>
+              <w:fldChar w:fldCharType="begin"/>
+            </w:r>
+            <w:r>
+              <w:rPr>
+                <w:noProof/>
+                <w:webHidden/>
+              </w:rPr>
+              <w:instrText xml:space="preserve"> PAGEREF _Toc420336096 \h </w:instrText>
+            </w:r>
+            <w:r>
+              <w:rPr>
+                <w:noProof/>
+                <w:webHidden/>
+              </w:rPr>
+            </w:r>
+            <w:r>
+              <w:rPr>
+                <w:noProof/>
+                <w:webHidden/>
+              </w:rPr>
+              <w:fldChar w:fldCharType="separate"/>
+            </w:r>
+            <w:r>
+              <w:rPr>
+                <w:noProof/>
+                <w:webHidden/>
+              </w:rPr>
+              <w:t>3</w:t>
+            </w:r>
+            <w:r>
+              <w:rPr>
+                <w:noProof/>
+                <w:webHidden/>
+              </w:rPr>
+              <w:fldChar w:fldCharType="end"/>
+            </w:r>
+          </w:hyperlink>
+        </w:p>
+        <w:p>
+          <w:pPr>
+            <w:pStyle w:val="Sumrio2"/>
+            <w:tabs>
+              <w:tab w:val="left" w:pos="880"/>
+              <w:tab w:val="right" w:leader="dot" w:pos="8494"/>
+            </w:tabs>
+            <w:rPr>
+              <w:rFonts w:eastAsiaTheme="minorEastAsia"/>
+              <w:noProof/>
+              <w:lang w:eastAsia="pt-BR"/>
+            </w:rPr>
+          </w:pPr>
+          <w:hyperlink w:anchor="_Toc420336097" w:history="1">
+            <w:r>
+              <w:rPr>
+                <w:rStyle w:val="Hyperlink"/>
+                <w:noProof/>
+              </w:rPr>
+              <w:t>2.2.</w:t>
+            </w:r>
+            <w:r>
+              <w:rPr>
+                <w:rFonts w:eastAsiaTheme="minorEastAsia"/>
+                <w:noProof/>
+                <w:lang w:eastAsia="pt-BR"/>
+              </w:rPr>
+              <w:tab/>
+            </w:r>
+            <w:r>
+              <w:rPr>
+                <w:rStyle w:val="Hyperlink"/>
+                <w:noProof/>
+              </w:rPr>
+              <w:t>Ambiente com perda de mensagens</w:t>
+            </w:r>
+            <w:r>
+              <w:rPr>
+                <w:noProof/>
+                <w:webHidden/>
+              </w:rPr>
+              <w:tab/>
+            </w:r>
+            <w:r>
+              <w:rPr>
+                <w:noProof/>
+                <w:webHidden/>
+              </w:rPr>
+              <w:fldChar w:fldCharType="begin"/>
+            </w:r>
+            <w:r>
+              <w:rPr>
+                <w:noProof/>
+                <w:webHidden/>
+              </w:rPr>
+              <w:instrText xml:space="preserve"> PAGEREF _Toc420336097 \h </w:instrText>
+            </w:r>
+            <w:r>
+              <w:rPr>
+                <w:noProof/>
+                <w:webHidden/>
+              </w:rPr>
+            </w:r>
+            <w:r>
+              <w:rPr>
+                <w:noProof/>
+                <w:webHidden/>
+              </w:rPr>
+              <w:fldChar w:fldCharType="separate"/>
+            </w:r>
+            <w:r>
+              <w:rPr>
+                <w:noProof/>
+                <w:webHidden/>
+              </w:rPr>
+              <w:t>6</w:t>
+            </w:r>
+            <w:r>
+              <w:rPr>
+                <w:noProof/>
+                <w:webHidden/>
+              </w:rPr>
+              <w:fldChar w:fldCharType="end"/>
+            </w:r>
+          </w:hyperlink>
+        </w:p>
+        <w:p>
+          <w:pPr>
+            <w:pStyle w:val="Sumrio1"/>
+            <w:tabs>
+              <w:tab w:val="right" w:leader="dot" w:pos="8494"/>
+            </w:tabs>
+            <w:rPr>
+              <w:rFonts w:eastAsiaTheme="minorEastAsia"/>
+              <w:noProof/>
+              <w:lang w:eastAsia="pt-BR"/>
+            </w:rPr>
+          </w:pPr>
+          <w:hyperlink w:anchor="_Toc420336098" w:history="1">
+            <w:r>
+              <w:rPr>
+                <w:rStyle w:val="Hyperlink"/>
+                <w:noProof/>
+              </w:rPr>
+              <w:t>Referências bibliográficas</w:t>
+            </w:r>
+            <w:r>
+              <w:rPr>
+                <w:noProof/>
+                <w:webHidden/>
+              </w:rPr>
+              <w:tab/>
+            </w:r>
+            <w:r>
+              <w:rPr>
+                <w:noProof/>
+                <w:webHidden/>
+              </w:rPr>
+              <w:fldChar w:fldCharType="begin"/>
+            </w:r>
+            <w:r>
+              <w:rPr>
+                <w:noProof/>
+                <w:webHidden/>
+              </w:rPr>
+              <w:instrText xml:space="preserve"> PAGEREF _Toc420336098 \h </w:instrText>
+            </w:r>
+            <w:r>
+              <w:rPr>
+                <w:noProof/>
+                <w:webHidden/>
+              </w:rPr>
+            </w:r>
+            <w:r>
+              <w:rPr>
+                <w:noProof/>
+                <w:webHidden/>
+              </w:rPr>
+              <w:fldChar w:fldCharType="separate"/>
+            </w:r>
+            <w:r>
+              <w:rPr>
+                <w:noProof/>
+                <w:webHidden/>
+              </w:rPr>
+              <w:t>7</w:t>
+            </w:r>
+            <w:r>
+              <w:rPr>
+                <w:noProof/>
+                <w:webHidden/>
+              </w:rPr>
+              <w:fldChar w:fldCharType="end"/>
+            </w:r>
+          </w:hyperlink>
+        </w:p>
+        <w:p>
+          <w:r>
+            <w:rPr>
+              <w:b/>
+              <w:bCs/>
+            </w:rPr>
+            <w:fldChar w:fldCharType="end"/>
+          </w:r>
+        </w:p>
+      </w:sdtContent>
+    </w:sdt>
+    <w:p>
+      <w:pPr>
+        <w:jc w:val="left"/>
+        <w:rPr>
+          <w:rFonts w:asciiTheme="majorHAnsi" w:eastAsiaTheme="majorEastAsia" w:hAnsiTheme="majorHAnsi" w:cstheme="majorBidi"/>
+          <w:b/>
+          <w:bCs/>
+          <w:color w:val="365F91" w:themeColor="accent1" w:themeShade="BF"/>
+          <w:sz w:val="28"/>
+          <w:szCs w:val="28"/>
+        </w:rPr>
+      </w:pPr>
+      <w:r>
+        <w:br w:type="page"/>
       </w:r>
     </w:p>
     <w:p>
-      <w:r>
-        <w:t xml:space="preserve">Este capítulo é dedicado à experimentação da </w:t>
-      </w:r>
+      <w:pPr>
+        <w:pStyle w:val="Ttulo1"/>
+        <w:numPr>
+          <w:ilvl w:val="0"/>
+          <w:numId w:val="2"/>
+        </w:numPr>
+      </w:pPr>
+      <w:bookmarkStart w:id="1" w:name="_Toc420336093"/>
       <w:proofErr w:type="gramStart"/>
       <w:r>
-        <w:t>implementação</w:t>
+        <w:lastRenderedPageBreak/>
+        <w:t>Implementação</w:t>
       </w:r>
       <w:proofErr w:type="gramEnd"/>
       <w:r>
-        <w:t xml:space="preserve"> realizada do algoritmo </w:t>
+        <w:t xml:space="preserve"> do algoritmo </w:t>
       </w:r>
       <w:proofErr w:type="spellStart"/>
       <w:r>
@@ -31,10 +622,39 @@
         <w:t xml:space="preserve"> </w:t>
       </w:r>
       <w:r>
+        <w:t>– Garcia-Molina-82</w:t>
+      </w:r>
+      <w:bookmarkEnd w:id="1"/>
+    </w:p>
+    <w:p/>
+    <w:p>
+      <w:r>
+        <w:t xml:space="preserve">É apresentado aqui </w:t>
+      </w:r>
+      <w:proofErr w:type="gramStart"/>
+      <w:r>
+        <w:t>a</w:t>
+      </w:r>
+      <w:proofErr w:type="gramEnd"/>
+      <w:r>
+        <w:t xml:space="preserve"> implementação e testes do algoritmo de eleição </w:t>
+      </w:r>
+      <w:proofErr w:type="spellStart"/>
+      <w:r>
+        <w:rPr>
+          <w:i/>
+        </w:rPr>
+        <w:t>Invitation</w:t>
+      </w:r>
+      <w:proofErr w:type="spellEnd"/>
+      <w:r>
+        <w:t xml:space="preserve"> </w:t>
+      </w:r>
+      <w:r>
         <w:fldChar w:fldCharType="begin" w:fldLock="1"/>
       </w:r>
       <w:r>
-        <w:instrText>ADDIN CSL_CITATION { "citationItems" : [ { "id" : "ITEM-1", "itemData" : { "DOI" : "10.1109/TC.1982.1675885", "ISSN" : "0018-9340", "abstract" : "After a failure occurs in a distributed computing system, it is often necessary to reorganize the active nodes so that they can continue to perform a useful task. The first step in such a reorganization or reconfiguration is to elect a coordinator node to manage the operation. This paper discusses such elections and reorganizations. Two types of reasonable failure environments are studied. For each environment assertions which define the meaning of an election are presented. An election algorithm which satisfies the assertions is presented for each environment.", "author" : [ { "dropping-particle" : "", "family" : "Garcia-Molina", "given" : "", "non-dropping-particle" : "", "parse-names" : false, "suffix" : "" } ], "container-title" : "IEEE Transactions on Computers", "id" : "ITEM-1", "issue" : "1", "issued" : { "date-parts" : [ [ "1982" ] ] }, "page" : "48-59", "title" : "Elections in a Distributed Computing System", "type" : "article", "volume" : "C-31" }, "uris" : [ "http://www.mendeley.com/documents/?uuid=daeb959f-f9cd-433e-b7b2-663fcab9d9bc" ] } ], "mendeley" : { "formattedCitation" : "(Garcia-Molina, 1982)", "plainTextFormattedCitation" : "(Garcia-Molina, 1982)" }, "properties" : { "noteIndex" : 0 }, "schema" : "https://github.com/citation-style-language/schema/raw/master/csl-citation.json" }</w:instrText>
+        <w:instrText>ADDIN CSL_CITATION { "citationItems" : [ { "id" : "ITEM-1", "itemData" : { "DOI" : "10.1109/TC.1982.1675885", "ISSN" : "0018-9340", "abstract" : "After a failure occurs in a distributed computing system, it is often necessary to reorganize the active nodes so that they can continue to perform a useful task. The first step in such a reorganization or reconfiguration is to elect a coordinator node to manage the operation. This paper discusses such elections and reorganizations. Two types of reasonable failure environments are studied. For each environment assertions which define the meaning of an election are presented. An election algorithm which satisfies the assertions is presented for each environment.", "author" : [ { "dropping-particle" : "", "family" : "Garcia-Molina", "given" : "", "non-dropping-particle" : "", "parse-names" : false, "suffix" : "" } ], "container-title" : "IEEE Transactions on Computers", "id" : "ITEM-1", "issue" : "1", "issued" : { "date-parts" : [ [ "1982" ] ] }, "page" : "48-59", "title" : "Elections in a Distributed Computing System", "type" : "article", "volume" : "C-31" }, "uris" : [ "http://www.mendeley.com/documents/?uuid=daeb959f-f9cd-433e-b7b2-663fcab9d9bc" ] } ], "mendeley" : { "formattedCitation" : "[1]", "plainTextFormattedCitation" : "[1]", "previouslyFormattedCitation" : "[1]" }, "properties" : { "noteIndex" : 0 }, "schema" : "https://github.com/citation-style-language/schema/raw/master/csl-citation.json" }</w:instrText>
       </w:r>
       <w:r>
         <w:fldChar w:fldCharType="separate"/>
@@ -43,61 +663,974 @@
         <w:rPr>
           <w:noProof/>
         </w:rPr>
-        <w:t>(Garcia-Molina, 1982)</w:t>
+        <w:t>[1]</w:t>
       </w:r>
       <w:r>
         <w:fldChar w:fldCharType="end"/>
       </w:r>
       <w:r>
-        <w:t>.</w:t>
+        <w:t xml:space="preserve">.  O algoritmo </w:t>
+      </w:r>
+      <w:proofErr w:type="spellStart"/>
+      <w:r>
+        <w:rPr>
+          <w:i/>
+        </w:rPr>
+        <w:t>Invitation</w:t>
+      </w:r>
+      <w:proofErr w:type="spellEnd"/>
+      <w:r>
+        <w:t xml:space="preserve"> é uma variante do algoritmo de </w:t>
+      </w:r>
+      <w:proofErr w:type="spellStart"/>
+      <w:r>
+        <w:rPr>
+          <w:i/>
+        </w:rPr>
+        <w:t>Bully</w:t>
+      </w:r>
+      <w:proofErr w:type="spellEnd"/>
+      <w:r>
+        <w:t xml:space="preserve"> para sistemas assíncronos e que trata a possibilidade de ocorrerem partições na rede.</w:t>
+      </w:r>
+    </w:p>
+    <w:p>
+      <w:r>
+        <w:t xml:space="preserve">Foi realizada uma </w:t>
+      </w:r>
+      <w:proofErr w:type="gramStart"/>
+      <w:r>
+        <w:t>implementação</w:t>
+      </w:r>
+      <w:proofErr w:type="gramEnd"/>
+      <w:r>
+        <w:t xml:space="preserve"> para o </w:t>
+      </w:r>
+      <w:r>
+        <w:rPr>
+          <w:i/>
+        </w:rPr>
+        <w:t>framework</w:t>
+      </w:r>
+      <w:r>
+        <w:t xml:space="preserve"> </w:t>
+      </w:r>
+      <w:proofErr w:type="spellStart"/>
+      <w:r>
+        <w:t>Sinalgo</w:t>
+      </w:r>
+      <w:proofErr w:type="spellEnd"/>
+      <w:r>
+        <w:t xml:space="preserve"> </w:t>
+      </w:r>
+      <w:r>
+        <w:fldChar w:fldCharType="begin" w:fldLock="1"/>
+      </w:r>
+      <w:r>
+        <w:instrText>ADDIN CSL_CITATION { "citationItems" : [ { "id" : "ITEM-1", "itemData" : { "URL" : "http://disco.ethz.ch/projects/sinalgo/", "accessed" : { "date-parts" : [ [ "2015", "5", "25" ] ] }, "author" : [ { "dropping-particle" : "", "family" : "Distributed Computing Group", "given" : "", "non-dropping-particle" : "", "parse-names" : false, "suffix" : "" } ], "id" : "ITEM-1", "issued" : { "date-parts" : [ [ "2015" ] ] }, "title" : "Sinalgo", "type" : "webpage" }, "uris" : [ "http://www.mendeley.com/documents/?uuid=159c1ea1-37e6-4d07-abb6-84f4292cbea5" ] } ], "mendeley" : { "formattedCitation" : "[2]", "plainTextFormattedCitation" : "[2]", "previouslyFormattedCitation" : "[2]" }, "properties" : { "noteIndex" : 0 }, "schema" : "https://github.com/citation-style-language/schema/raw/master/csl-citation.json" }</w:instrText>
+      </w:r>
+      <w:r>
+        <w:fldChar w:fldCharType="separate"/>
+      </w:r>
+      <w:r>
+        <w:rPr>
+          <w:noProof/>
+        </w:rPr>
+        <w:t>[2]</w:t>
+      </w:r>
+      <w:r>
+        <w:fldChar w:fldCharType="end"/>
+      </w:r>
+      <w:r>
+        <w:t xml:space="preserve">. Após a </w:t>
+      </w:r>
+      <w:proofErr w:type="gramStart"/>
+      <w:r>
+        <w:t>implementação</w:t>
+      </w:r>
+      <w:proofErr w:type="gramEnd"/>
+      <w:r>
+        <w:t>, foram realizados testes para avaliar o desempenho do algoritmo e sua estabilidade quando exposto a falhas de rede, variando a probabilidade de falhas, e a quantidade de partições de rede.</w:t>
       </w:r>
     </w:p>
     <w:p>
       <w:pPr>
-        <w:pStyle w:val="Ttulo2"/>
+        <w:jc w:val="left"/>
       </w:pPr>
       <w:r>
-        <w:t>Ambiente onde não há perda de mensagens</w:t>
-      </w:r>
-    </w:p>
-    <w:p>
-      <w:r>
-        <w:t xml:space="preserve">Nesta seção, foi descrito os testes do algoritmo </w:t>
+        <w:t xml:space="preserve">O algoritmo </w:t>
+      </w:r>
+      <w:r>
+        <w:t xml:space="preserve">foi </w:t>
+      </w:r>
+      <w:proofErr w:type="gramStart"/>
+      <w:r>
+        <w:t>implementado</w:t>
+      </w:r>
+      <w:proofErr w:type="gramEnd"/>
+      <w:r>
+        <w:t xml:space="preserve"> utilizando o </w:t>
       </w:r>
       <w:proofErr w:type="spellStart"/>
       <w:r>
-        <w:t>Invitation</w:t>
+        <w:t>Sinalgo</w:t>
       </w:r>
       <w:proofErr w:type="spellEnd"/>
       <w:r>
-        <w:t xml:space="preserve">, em um ambiente onde não há perda de mensagens. </w:t>
-      </w:r>
-      <w:r>
-        <w:t>O intuito é entender melhor, qual o comportamento esperado do algoritmo em um ambiente “ideal”, apensar que como explanado em sala de aula, ambientes “ideais” são raros e falhas são inerentes a sistemas distribuídos.</w:t>
+        <w:t xml:space="preserve"> </w:t>
+      </w:r>
+      <w:r>
+        <w:fldChar w:fldCharType="begin" w:fldLock="1"/>
+      </w:r>
+      <w:r>
+        <w:instrText>ADDIN CSL_CITATION { "citationItems" : [ { "id" : "ITEM-1", "itemData" : { "URL" : "http://disco.ethz.ch/projects/sinalgo/", "accessed" : { "date-parts" : [ [ "2015", "5", "25" ] ] }, "author" : [ { "dropping-particle" : "", "family" : "Distributed Computing Group", "given" : "", "non-dropping-particle" : "", "parse-names" : false, "suffix" : "" } ], "id" : "ITEM-1", "issued" : { "date-parts" : [ [ "2015" ] ] }, "title" : "Sinalgo", "type" : "webpage" }, "uris" : [ "http://www.mendeley.com/documents/?uuid=159c1ea1-37e6-4d07-abb6-84f4292cbea5" ] } ], "mendeley" : { "formattedCitation" : "[2]", "plainTextFormattedCitation" : "[2]", "previouslyFormattedCitation" : "[2]" }, "properties" : { "noteIndex" : 0 }, "schema" : "https://github.com/citation-style-language/schema/raw/master/csl-citation.json" }</w:instrText>
+      </w:r>
+      <w:r>
+        <w:fldChar w:fldCharType="separate"/>
+      </w:r>
+      <w:r>
+        <w:rPr>
+          <w:noProof/>
+        </w:rPr>
+        <w:t>[2]</w:t>
+      </w:r>
+      <w:r>
+        <w:fldChar w:fldCharType="end"/>
+      </w:r>
+      <w:r>
+        <w:t xml:space="preserve">. </w:t>
+      </w:r>
+      <w:r>
+        <w:t xml:space="preserve">Todo o código fonte, assim como as notas do versionamento podem ser baixados/acessados do repositório GIT público no endereço: </w:t>
+      </w:r>
+      <w:proofErr w:type="gramStart"/>
+      <w:r>
+        <w:t>https</w:t>
+      </w:r>
+      <w:proofErr w:type="gramEnd"/>
+      <w:r>
+        <w:t>://github.com/torraodocerrado/leader_election_sinalgo</w:t>
       </w:r>
     </w:p>
     <w:p>
       <w:pPr>
-        <w:pStyle w:val="Ttulo3"/>
+        <w:jc w:val="left"/>
+      </w:pPr>
+      <w:r>
+        <w:t>Durante o desenvolvimento, foram criados os seguintes modelos:</w:t>
+      </w:r>
+    </w:p>
+    <w:tbl>
+      <w:tblPr>
+        <w:tblStyle w:val="GradeClara"/>
+        <w:tblW w:w="0" w:type="auto"/>
+        <w:tblLook w:val="04A0" w:firstRow="1" w:lastRow="0" w:firstColumn="1" w:lastColumn="0" w:noHBand="0" w:noVBand="1"/>
+      </w:tblPr>
+      <w:tblGrid>
+        <w:gridCol w:w="3020"/>
+        <w:gridCol w:w="5700"/>
+      </w:tblGrid>
+      <w:tr>
+        <w:trPr>
+          <w:cnfStyle w:val="100000000000" w:firstRow="1" w:lastRow="0" w:firstColumn="0" w:lastColumn="0" w:oddVBand="0" w:evenVBand="0" w:oddHBand="0" w:evenHBand="0" w:firstRowFirstColumn="0" w:firstRowLastColumn="0" w:lastRowFirstColumn="0" w:lastRowLastColumn="0"/>
+        </w:trPr>
+        <w:tc>
+          <w:tcPr>
+            <w:cnfStyle w:val="001000000000" w:firstRow="0" w:lastRow="0" w:firstColumn="1" w:lastColumn="0" w:oddVBand="0" w:evenVBand="0" w:oddHBand="0" w:evenHBand="0" w:firstRowFirstColumn="0" w:firstRowLastColumn="0" w:lastRowFirstColumn="0" w:lastRowLastColumn="0"/>
+            <w:tcW w:w="2943" w:type="dxa"/>
+            <w:vAlign w:val="center"/>
+          </w:tcPr>
+          <w:p>
+            <w:pPr>
+              <w:jc w:val="left"/>
+              <w:rPr>
+                <w:rFonts w:asciiTheme="minorHAnsi" w:hAnsiTheme="minorHAnsi"/>
+                <w:b w:val="0"/>
+              </w:rPr>
+            </w:pPr>
+            <w:r>
+              <w:rPr>
+                <w:rFonts w:asciiTheme="minorHAnsi" w:hAnsiTheme="minorHAnsi"/>
+                <w:b w:val="0"/>
+              </w:rPr>
+              <w:t>Modelo</w:t>
+            </w:r>
+          </w:p>
+        </w:tc>
+        <w:tc>
+          <w:tcPr>
+            <w:tcW w:w="5701" w:type="dxa"/>
+          </w:tcPr>
+          <w:p>
+            <w:pPr>
+              <w:cnfStyle w:val="100000000000" w:firstRow="1" w:lastRow="0" w:firstColumn="0" w:lastColumn="0" w:oddVBand="0" w:evenVBand="0" w:oddHBand="0" w:evenHBand="0" w:firstRowFirstColumn="0" w:firstRowLastColumn="0" w:lastRowFirstColumn="0" w:lastRowLastColumn="0"/>
+              <w:rPr>
+                <w:rFonts w:asciiTheme="minorHAnsi" w:hAnsiTheme="minorHAnsi"/>
+                <w:b w:val="0"/>
+              </w:rPr>
+            </w:pPr>
+            <w:r>
+              <w:rPr>
+                <w:rFonts w:asciiTheme="minorHAnsi" w:hAnsiTheme="minorHAnsi"/>
+                <w:b w:val="0"/>
+              </w:rPr>
+              <w:t>Descrição</w:t>
+            </w:r>
+          </w:p>
+        </w:tc>
+      </w:tr>
+      <w:tr>
+        <w:trPr>
+          <w:cnfStyle w:val="000000100000" w:firstRow="0" w:lastRow="0" w:firstColumn="0" w:lastColumn="0" w:oddVBand="0" w:evenVBand="0" w:oddHBand="1" w:evenHBand="0" w:firstRowFirstColumn="0" w:firstRowLastColumn="0" w:lastRowFirstColumn="0" w:lastRowLastColumn="0"/>
+        </w:trPr>
+        <w:tc>
+          <w:tcPr>
+            <w:cnfStyle w:val="001000000000" w:firstRow="0" w:lastRow="0" w:firstColumn="1" w:lastColumn="0" w:oddVBand="0" w:evenVBand="0" w:oddHBand="0" w:evenHBand="0" w:firstRowFirstColumn="0" w:firstRowLastColumn="0" w:lastRowFirstColumn="0" w:lastRowLastColumn="0"/>
+            <w:tcW w:w="2943" w:type="dxa"/>
+            <w:vAlign w:val="center"/>
+          </w:tcPr>
+          <w:p>
+            <w:pPr>
+              <w:jc w:val="left"/>
+              <w:rPr>
+                <w:rFonts w:asciiTheme="minorHAnsi" w:hAnsiTheme="minorHAnsi"/>
+              </w:rPr>
+            </w:pPr>
+            <w:proofErr w:type="spellStart"/>
+            <w:proofErr w:type="gramStart"/>
+            <w:r>
+              <w:rPr>
+                <w:rFonts w:asciiTheme="minorHAnsi" w:hAnsiTheme="minorHAnsi"/>
+              </w:rPr>
+              <w:t>LakeAvoidRandomDistribution</w:t>
+            </w:r>
+            <w:proofErr w:type="spellEnd"/>
+            <w:proofErr w:type="gramEnd"/>
+          </w:p>
+        </w:tc>
+        <w:tc>
+          <w:tcPr>
+            <w:tcW w:w="5701" w:type="dxa"/>
+          </w:tcPr>
+          <w:p>
+            <w:pPr>
+              <w:cnfStyle w:val="000000100000" w:firstRow="0" w:lastRow="0" w:firstColumn="0" w:lastColumn="0" w:oddVBand="0" w:evenVBand="0" w:oddHBand="1" w:evenHBand="0" w:firstRowFirstColumn="0" w:firstRowLastColumn="0" w:lastRowFirstColumn="0" w:lastRowLastColumn="0"/>
+            </w:pPr>
+            <w:r>
+              <w:t>Este modelo é responsável por determinar o movimento de nós móveis. O m</w:t>
+            </w:r>
+            <w:r>
+              <w:t>ovimento gerado por este modelo</w:t>
+            </w:r>
+            <w:r>
+              <w:t xml:space="preserve"> permite que se </w:t>
+            </w:r>
+            <w:proofErr w:type="gramStart"/>
+            <w:r>
+              <w:t>crie</w:t>
+            </w:r>
+            <w:proofErr w:type="gramEnd"/>
+            <w:r>
+              <w:t xml:space="preserve"> mapas </w:t>
+            </w:r>
+            <w:r>
+              <w:t>durante a simulação com espaços em que os nós não acessam.</w:t>
+            </w:r>
+          </w:p>
+          <w:p>
+            <w:pPr>
+              <w:cnfStyle w:val="000000100000" w:firstRow="0" w:lastRow="0" w:firstColumn="0" w:lastColumn="0" w:oddVBand="0" w:evenVBand="0" w:oddHBand="1" w:evenHBand="0" w:firstRowFirstColumn="0" w:firstRowLastColumn="0" w:lastRowFirstColumn="0" w:lastRowLastColumn="0"/>
+            </w:pPr>
+            <w:r>
+              <w:t>A</w:t>
+            </w:r>
+            <w:r>
+              <w:t>pesar de não ter sido utilizado nos testes, ele foi projetado para observar grupos distintos, que esporadicamente trocam componentes de grupos.</w:t>
+            </w:r>
+          </w:p>
+        </w:tc>
+      </w:tr>
+      <w:tr>
+        <w:trPr>
+          <w:cnfStyle w:val="000000010000" w:firstRow="0" w:lastRow="0" w:firstColumn="0" w:lastColumn="0" w:oddVBand="0" w:evenVBand="0" w:oddHBand="0" w:evenHBand="1" w:firstRowFirstColumn="0" w:firstRowLastColumn="0" w:lastRowFirstColumn="0" w:lastRowLastColumn="0"/>
+        </w:trPr>
+        <w:tc>
+          <w:tcPr>
+            <w:cnfStyle w:val="001000000000" w:firstRow="0" w:lastRow="0" w:firstColumn="1" w:lastColumn="0" w:oddVBand="0" w:evenVBand="0" w:oddHBand="0" w:evenHBand="0" w:firstRowFirstColumn="0" w:firstRowLastColumn="0" w:lastRowFirstColumn="0" w:lastRowLastColumn="0"/>
+            <w:tcW w:w="2943" w:type="dxa"/>
+            <w:vAlign w:val="center"/>
+          </w:tcPr>
+          <w:p>
+            <w:pPr>
+              <w:jc w:val="left"/>
+              <w:rPr>
+                <w:rFonts w:asciiTheme="minorHAnsi" w:hAnsiTheme="minorHAnsi"/>
+              </w:rPr>
+            </w:pPr>
+            <w:proofErr w:type="spellStart"/>
+            <w:proofErr w:type="gramStart"/>
+            <w:r>
+              <w:rPr>
+                <w:rFonts w:asciiTheme="minorHAnsi" w:hAnsiTheme="minorHAnsi"/>
+              </w:rPr>
+              <w:t>LakeAvoid</w:t>
+            </w:r>
+            <w:proofErr w:type="spellEnd"/>
+            <w:proofErr w:type="gramEnd"/>
+          </w:p>
+        </w:tc>
+        <w:tc>
+          <w:tcPr>
+            <w:tcW w:w="5701" w:type="dxa"/>
+          </w:tcPr>
+          <w:p>
+            <w:pPr>
+              <w:cnfStyle w:val="000000010000" w:firstRow="0" w:lastRow="0" w:firstColumn="0" w:lastColumn="0" w:oddVBand="0" w:evenVBand="0" w:oddHBand="0" w:evenHBand="1" w:firstRowFirstColumn="0" w:firstRowLastColumn="0" w:lastRowFirstColumn="0" w:lastRowLastColumn="0"/>
+            </w:pPr>
+            <w:r>
+              <w:t xml:space="preserve">Responsável pela instanciação dos nós. Este modelo determina uma posição randômica do nó no mapa respeitando as áreas em que nós não </w:t>
+            </w:r>
+            <w:proofErr w:type="gramStart"/>
+            <w:r>
+              <w:t>podem</w:t>
+            </w:r>
+            <w:proofErr w:type="gramEnd"/>
+            <w:r>
+              <w:t xml:space="preserve"> acessar. Dessa forma, um nó não é instanciado em uma área que ele não poderá se locomover.</w:t>
+            </w:r>
+          </w:p>
+        </w:tc>
+      </w:tr>
+      <w:tr>
+        <w:trPr>
+          <w:cnfStyle w:val="000000100000" w:firstRow="0" w:lastRow="0" w:firstColumn="0" w:lastColumn="0" w:oddVBand="0" w:evenVBand="0" w:oddHBand="1" w:evenHBand="0" w:firstRowFirstColumn="0" w:firstRowLastColumn="0" w:lastRowFirstColumn="0" w:lastRowLastColumn="0"/>
+        </w:trPr>
+        <w:tc>
+          <w:tcPr>
+            <w:cnfStyle w:val="001000000000" w:firstRow="0" w:lastRow="0" w:firstColumn="1" w:lastColumn="0" w:oddVBand="0" w:evenVBand="0" w:oddHBand="0" w:evenHBand="0" w:firstRowFirstColumn="0" w:firstRowLastColumn="0" w:lastRowFirstColumn="0" w:lastRowLastColumn="0"/>
+            <w:tcW w:w="2943" w:type="dxa"/>
+            <w:vAlign w:val="center"/>
+          </w:tcPr>
+          <w:p>
+            <w:pPr>
+              <w:jc w:val="left"/>
+              <w:rPr>
+                <w:rFonts w:asciiTheme="minorHAnsi" w:hAnsiTheme="minorHAnsi"/>
+              </w:rPr>
+            </w:pPr>
+            <w:r>
+              <w:rPr>
+                <w:rFonts w:asciiTheme="minorHAnsi" w:hAnsiTheme="minorHAnsi"/>
+              </w:rPr>
+              <w:t>Mensagens:</w:t>
+            </w:r>
+          </w:p>
+          <w:p>
+            <w:pPr>
+              <w:pStyle w:val="PargrafodaLista"/>
+              <w:numPr>
+                <w:ilvl w:val="0"/>
+                <w:numId w:val="3"/>
+              </w:numPr>
+              <w:jc w:val="left"/>
+              <w:rPr>
+                <w:rFonts w:asciiTheme="minorHAnsi" w:hAnsiTheme="minorHAnsi" w:cs="Courier New"/>
+                <w:color w:val="000000"/>
+                <w:sz w:val="20"/>
+                <w:szCs w:val="20"/>
+                <w:highlight w:val="lightGray"/>
+              </w:rPr>
+            </w:pPr>
+            <w:proofErr w:type="spellStart"/>
+            <w:proofErr w:type="gramStart"/>
+            <w:r>
+              <w:rPr>
+                <w:rFonts w:asciiTheme="minorHAnsi" w:hAnsiTheme="minorHAnsi" w:cs="Courier New"/>
+                <w:color w:val="000000"/>
+                <w:sz w:val="20"/>
+                <w:szCs w:val="20"/>
+                <w:highlight w:val="lightGray"/>
+              </w:rPr>
+              <w:t>AYCoord</w:t>
+            </w:r>
+            <w:proofErr w:type="spellEnd"/>
+            <w:proofErr w:type="gramEnd"/>
+          </w:p>
+          <w:p>
+            <w:pPr>
+              <w:pStyle w:val="PargrafodaLista"/>
+              <w:numPr>
+                <w:ilvl w:val="0"/>
+                <w:numId w:val="3"/>
+              </w:numPr>
+              <w:jc w:val="left"/>
+              <w:rPr>
+                <w:rFonts w:asciiTheme="minorHAnsi" w:hAnsiTheme="minorHAnsi" w:cs="Courier New"/>
+                <w:color w:val="000000"/>
+                <w:sz w:val="20"/>
+                <w:szCs w:val="20"/>
+              </w:rPr>
+            </w:pPr>
+            <w:proofErr w:type="spellStart"/>
+            <w:proofErr w:type="gramStart"/>
+            <w:r>
+              <w:rPr>
+                <w:rFonts w:asciiTheme="minorHAnsi" w:hAnsiTheme="minorHAnsi" w:cs="Courier New"/>
+                <w:color w:val="000000"/>
+                <w:sz w:val="20"/>
+                <w:szCs w:val="20"/>
+                <w:highlight w:val="lightGray"/>
+              </w:rPr>
+              <w:t>AYC_answer</w:t>
+            </w:r>
+            <w:proofErr w:type="spellEnd"/>
+            <w:proofErr w:type="gramEnd"/>
+          </w:p>
+          <w:p>
+            <w:pPr>
+              <w:pStyle w:val="PargrafodaLista"/>
+              <w:numPr>
+                <w:ilvl w:val="0"/>
+                <w:numId w:val="3"/>
+              </w:numPr>
+              <w:jc w:val="left"/>
+              <w:rPr>
+                <w:rFonts w:asciiTheme="minorHAnsi" w:hAnsiTheme="minorHAnsi" w:cs="Courier New"/>
+                <w:color w:val="000000"/>
+                <w:sz w:val="20"/>
+                <w:szCs w:val="20"/>
+                <w:highlight w:val="lightGray"/>
+              </w:rPr>
+            </w:pPr>
+            <w:proofErr w:type="spellStart"/>
+            <w:proofErr w:type="gramStart"/>
+            <w:r>
+              <w:rPr>
+                <w:rFonts w:asciiTheme="minorHAnsi" w:hAnsiTheme="minorHAnsi" w:cs="Courier New"/>
+                <w:color w:val="000000"/>
+                <w:sz w:val="20"/>
+                <w:szCs w:val="20"/>
+                <w:highlight w:val="lightGray"/>
+              </w:rPr>
+              <w:t>AYThere</w:t>
+            </w:r>
+            <w:proofErr w:type="spellEnd"/>
+            <w:proofErr w:type="gramEnd"/>
+          </w:p>
+          <w:p>
+            <w:pPr>
+              <w:pStyle w:val="PargrafodaLista"/>
+              <w:numPr>
+                <w:ilvl w:val="0"/>
+                <w:numId w:val="3"/>
+              </w:numPr>
+              <w:jc w:val="left"/>
+              <w:rPr>
+                <w:rFonts w:asciiTheme="minorHAnsi" w:hAnsiTheme="minorHAnsi" w:cs="Courier New"/>
+                <w:color w:val="000000"/>
+                <w:sz w:val="20"/>
+                <w:szCs w:val="20"/>
+              </w:rPr>
+            </w:pPr>
+            <w:proofErr w:type="spellStart"/>
+            <w:proofErr w:type="gramStart"/>
+            <w:r>
+              <w:rPr>
+                <w:rFonts w:asciiTheme="minorHAnsi" w:hAnsiTheme="minorHAnsi" w:cs="Courier New"/>
+                <w:color w:val="000000"/>
+                <w:sz w:val="20"/>
+                <w:szCs w:val="20"/>
+                <w:highlight w:val="lightGray"/>
+              </w:rPr>
+              <w:t>AYThere_answer</w:t>
+            </w:r>
+            <w:proofErr w:type="spellEnd"/>
+            <w:proofErr w:type="gramEnd"/>
+          </w:p>
+          <w:p>
+            <w:pPr>
+              <w:pStyle w:val="PargrafodaLista"/>
+              <w:numPr>
+                <w:ilvl w:val="0"/>
+                <w:numId w:val="3"/>
+              </w:numPr>
+              <w:jc w:val="left"/>
+              <w:rPr>
+                <w:rFonts w:asciiTheme="minorHAnsi" w:hAnsiTheme="minorHAnsi" w:cs="Courier New"/>
+                <w:color w:val="000000"/>
+                <w:sz w:val="20"/>
+                <w:szCs w:val="20"/>
+              </w:rPr>
+            </w:pPr>
+            <w:proofErr w:type="spellStart"/>
+            <w:r>
+              <w:rPr>
+                <w:rFonts w:asciiTheme="minorHAnsi" w:hAnsiTheme="minorHAnsi" w:cs="Courier New"/>
+                <w:color w:val="000000"/>
+                <w:sz w:val="20"/>
+                <w:szCs w:val="20"/>
+                <w:highlight w:val="lightGray"/>
+              </w:rPr>
+              <w:t>Invitation</w:t>
+            </w:r>
+            <w:proofErr w:type="spellEnd"/>
+          </w:p>
+          <w:p>
+            <w:pPr>
+              <w:pStyle w:val="PargrafodaLista"/>
+              <w:numPr>
+                <w:ilvl w:val="0"/>
+                <w:numId w:val="3"/>
+              </w:numPr>
+              <w:jc w:val="left"/>
+              <w:rPr>
+                <w:rFonts w:asciiTheme="minorHAnsi" w:hAnsiTheme="minorHAnsi" w:cs="Courier New"/>
+                <w:color w:val="000000"/>
+                <w:sz w:val="20"/>
+                <w:szCs w:val="20"/>
+              </w:rPr>
+            </w:pPr>
+            <w:proofErr w:type="spellStart"/>
+            <w:r>
+              <w:rPr>
+                <w:rFonts w:asciiTheme="minorHAnsi" w:hAnsiTheme="minorHAnsi" w:cs="Courier New"/>
+                <w:color w:val="000000"/>
+                <w:sz w:val="20"/>
+                <w:szCs w:val="20"/>
+                <w:highlight w:val="lightGray"/>
+              </w:rPr>
+              <w:t>Accept</w:t>
+            </w:r>
+            <w:proofErr w:type="spellEnd"/>
+          </w:p>
+          <w:p>
+            <w:pPr>
+              <w:pStyle w:val="PargrafodaLista"/>
+              <w:numPr>
+                <w:ilvl w:val="0"/>
+                <w:numId w:val="3"/>
+              </w:numPr>
+              <w:jc w:val="left"/>
+              <w:rPr>
+                <w:rFonts w:asciiTheme="minorHAnsi" w:hAnsiTheme="minorHAnsi" w:cs="Courier New"/>
+                <w:color w:val="000000"/>
+                <w:sz w:val="20"/>
+                <w:szCs w:val="20"/>
+              </w:rPr>
+            </w:pPr>
+            <w:proofErr w:type="spellStart"/>
+            <w:r>
+              <w:rPr>
+                <w:rFonts w:asciiTheme="minorHAnsi" w:hAnsiTheme="minorHAnsi" w:cs="Courier New"/>
+                <w:color w:val="000000"/>
+                <w:sz w:val="20"/>
+                <w:szCs w:val="20"/>
+                <w:highlight w:val="lightGray"/>
+              </w:rPr>
+              <w:t>Accept_answer</w:t>
+            </w:r>
+            <w:proofErr w:type="spellEnd"/>
+          </w:p>
+          <w:p>
+            <w:pPr>
+              <w:pStyle w:val="PargrafodaLista"/>
+              <w:numPr>
+                <w:ilvl w:val="0"/>
+                <w:numId w:val="3"/>
+              </w:numPr>
+              <w:jc w:val="left"/>
+              <w:rPr>
+                <w:rFonts w:asciiTheme="minorHAnsi" w:hAnsiTheme="minorHAnsi" w:cs="Courier New"/>
+                <w:color w:val="000000"/>
+                <w:sz w:val="20"/>
+                <w:szCs w:val="20"/>
+                <w:highlight w:val="lightGray"/>
+              </w:rPr>
+            </w:pPr>
+            <w:proofErr w:type="spellStart"/>
+            <w:r>
+              <w:rPr>
+                <w:rFonts w:asciiTheme="minorHAnsi" w:hAnsiTheme="minorHAnsi" w:cs="Courier New"/>
+                <w:color w:val="000000"/>
+                <w:sz w:val="20"/>
+                <w:szCs w:val="20"/>
+                <w:highlight w:val="lightGray"/>
+              </w:rPr>
+              <w:t>Ready</w:t>
+            </w:r>
+            <w:proofErr w:type="spellEnd"/>
+          </w:p>
+          <w:p>
+            <w:pPr>
+              <w:pStyle w:val="PargrafodaLista"/>
+              <w:numPr>
+                <w:ilvl w:val="0"/>
+                <w:numId w:val="3"/>
+              </w:numPr>
+              <w:jc w:val="left"/>
+              <w:rPr>
+                <w:rFonts w:asciiTheme="minorHAnsi" w:hAnsiTheme="minorHAnsi"/>
+              </w:rPr>
+            </w:pPr>
+            <w:proofErr w:type="spellStart"/>
+            <w:r>
+              <w:rPr>
+                <w:rFonts w:asciiTheme="minorHAnsi" w:hAnsiTheme="minorHAnsi" w:cs="Courier New"/>
+                <w:color w:val="000000"/>
+                <w:sz w:val="20"/>
+                <w:szCs w:val="20"/>
+                <w:highlight w:val="lightGray"/>
+              </w:rPr>
+              <w:t>Ready_answer</w:t>
+            </w:r>
+            <w:proofErr w:type="spellEnd"/>
+          </w:p>
+        </w:tc>
+        <w:tc>
+          <w:tcPr>
+            <w:tcW w:w="5701" w:type="dxa"/>
+          </w:tcPr>
+          <w:p>
+            <w:pPr>
+              <w:cnfStyle w:val="000000100000" w:firstRow="0" w:lastRow="0" w:firstColumn="0" w:lastColumn="0" w:oddVBand="0" w:evenVBand="0" w:oddHBand="1" w:evenHBand="0" w:firstRowFirstColumn="0" w:firstRowLastColumn="0" w:lastRowFirstColumn="0" w:lastRowLastColumn="0"/>
+            </w:pPr>
+            <w:r>
+              <w:t xml:space="preserve">Todas as mensagens definidas pelo algoritmo </w:t>
+            </w:r>
+            <w:proofErr w:type="spellStart"/>
+            <w:r>
+              <w:t>Invitation</w:t>
+            </w:r>
+            <w:proofErr w:type="spellEnd"/>
+            <w:r>
+              <w:t xml:space="preserve"> foram </w:t>
+            </w:r>
+            <w:proofErr w:type="gramStart"/>
+            <w:r>
+              <w:t>implementadas</w:t>
+            </w:r>
+            <w:proofErr w:type="gramEnd"/>
+            <w:r>
+              <w:t xml:space="preserve"> como extensões da classe “</w:t>
+            </w:r>
+            <w:proofErr w:type="spellStart"/>
+            <w:r>
+              <w:t>Message</w:t>
+            </w:r>
+            <w:proofErr w:type="spellEnd"/>
+            <w:r>
+              <w:t xml:space="preserve">” do </w:t>
+            </w:r>
+            <w:proofErr w:type="spellStart"/>
+            <w:r>
+              <w:t>Sinalgo</w:t>
+            </w:r>
+            <w:proofErr w:type="spellEnd"/>
+            <w:r>
+              <w:t>.</w:t>
+            </w:r>
+          </w:p>
+          <w:p>
+            <w:pPr>
+              <w:cnfStyle w:val="000000100000" w:firstRow="0" w:lastRow="0" w:firstColumn="0" w:lastColumn="0" w:oddVBand="0" w:evenVBand="0" w:oddHBand="1" w:evenHBand="0" w:firstRowFirstColumn="0" w:firstRowLastColumn="0" w:lastRowFirstColumn="0" w:lastRowLastColumn="0"/>
+            </w:pPr>
+          </w:p>
+        </w:tc>
+      </w:tr>
+      <w:tr>
+        <w:trPr>
+          <w:cnfStyle w:val="000000010000" w:firstRow="0" w:lastRow="0" w:firstColumn="0" w:lastColumn="0" w:oddVBand="0" w:evenVBand="0" w:oddHBand="0" w:evenHBand="1" w:firstRowFirstColumn="0" w:firstRowLastColumn="0" w:lastRowFirstColumn="0" w:lastRowLastColumn="0"/>
+        </w:trPr>
+        <w:tc>
+          <w:tcPr>
+            <w:cnfStyle w:val="001000000000" w:firstRow="0" w:lastRow="0" w:firstColumn="1" w:lastColumn="0" w:oddVBand="0" w:evenVBand="0" w:oddHBand="0" w:evenHBand="0" w:firstRowFirstColumn="0" w:firstRowLastColumn="0" w:lastRowFirstColumn="0" w:lastRowLastColumn="0"/>
+            <w:tcW w:w="2943" w:type="dxa"/>
+            <w:vAlign w:val="center"/>
+          </w:tcPr>
+          <w:p>
+            <w:pPr>
+              <w:jc w:val="left"/>
+              <w:rPr>
+                <w:rFonts w:asciiTheme="minorHAnsi" w:hAnsiTheme="minorHAnsi"/>
+              </w:rPr>
+            </w:pPr>
+            <w:proofErr w:type="spellStart"/>
+            <w:proofErr w:type="gramStart"/>
+            <w:r>
+              <w:rPr>
+                <w:rFonts w:asciiTheme="minorHAnsi" w:hAnsiTheme="minorHAnsi" w:cs="Courier New"/>
+                <w:color w:val="000000"/>
+                <w:sz w:val="20"/>
+                <w:szCs w:val="20"/>
+              </w:rPr>
+              <w:t>LossyDelivery</w:t>
+            </w:r>
+            <w:proofErr w:type="spellEnd"/>
+            <w:proofErr w:type="gramEnd"/>
+          </w:p>
+        </w:tc>
+        <w:tc>
+          <w:tcPr>
+            <w:tcW w:w="5701" w:type="dxa"/>
+          </w:tcPr>
+          <w:p>
+            <w:pPr>
+              <w:cnfStyle w:val="000000010000" w:firstRow="0" w:lastRow="0" w:firstColumn="0" w:lastColumn="0" w:oddVBand="0" w:evenVBand="0" w:oddHBand="0" w:evenHBand="1" w:firstRowFirstColumn="0" w:firstRowLastColumn="0" w:lastRowFirstColumn="0" w:lastRowLastColumn="0"/>
+            </w:pPr>
+            <w:r>
+              <w:t xml:space="preserve">Uma extensão do modelo </w:t>
+            </w:r>
+            <w:proofErr w:type="spellStart"/>
+            <w:proofErr w:type="gramStart"/>
+            <w:r>
+              <w:rPr>
+                <w:i/>
+              </w:rPr>
+              <w:t>ReliabilityModel</w:t>
+            </w:r>
+            <w:proofErr w:type="spellEnd"/>
+            <w:proofErr w:type="gramEnd"/>
+            <w:r>
+              <w:t>.</w:t>
+            </w:r>
+            <w:r>
+              <w:t xml:space="preserve"> Aqui foram </w:t>
+            </w:r>
+            <w:proofErr w:type="gramStart"/>
+            <w:r>
+              <w:t>implementados</w:t>
+            </w:r>
+            <w:proofErr w:type="gramEnd"/>
+            <w:r>
+              <w:t xml:space="preserve"> os métodos para partição dos nós e para a política de perda de mensagens.</w:t>
+            </w:r>
+          </w:p>
+        </w:tc>
+      </w:tr>
+      <w:tr>
+        <w:trPr>
+          <w:cnfStyle w:val="000000100000" w:firstRow="0" w:lastRow="0" w:firstColumn="0" w:lastColumn="0" w:oddVBand="0" w:evenVBand="0" w:oddHBand="1" w:evenHBand="0" w:firstRowFirstColumn="0" w:firstRowLastColumn="0" w:lastRowFirstColumn="0" w:lastRowLastColumn="0"/>
+        </w:trPr>
+        <w:tc>
+          <w:tcPr>
+            <w:cnfStyle w:val="001000000000" w:firstRow="0" w:lastRow="0" w:firstColumn="1" w:lastColumn="0" w:oddVBand="0" w:evenVBand="0" w:oddHBand="0" w:evenHBand="0" w:firstRowFirstColumn="0" w:firstRowLastColumn="0" w:lastRowFirstColumn="0" w:lastRowLastColumn="0"/>
+            <w:tcW w:w="2943" w:type="dxa"/>
+            <w:vAlign w:val="center"/>
+          </w:tcPr>
+          <w:p>
+            <w:pPr>
+              <w:jc w:val="left"/>
+              <w:rPr>
+                <w:rFonts w:asciiTheme="minorHAnsi" w:hAnsiTheme="minorHAnsi"/>
+              </w:rPr>
+            </w:pPr>
+            <w:proofErr w:type="spellStart"/>
+            <w:proofErr w:type="gramStart"/>
+            <w:r>
+              <w:rPr>
+                <w:rFonts w:asciiTheme="minorHAnsi" w:hAnsiTheme="minorHAnsi"/>
+              </w:rPr>
+              <w:t>LeaderNode</w:t>
+            </w:r>
+            <w:proofErr w:type="spellEnd"/>
+            <w:proofErr w:type="gramEnd"/>
+          </w:p>
+        </w:tc>
+        <w:tc>
+          <w:tcPr>
+            <w:tcW w:w="5701" w:type="dxa"/>
+          </w:tcPr>
+          <w:p>
+            <w:pPr>
+              <w:cnfStyle w:val="000000100000" w:firstRow="0" w:lastRow="0" w:firstColumn="0" w:lastColumn="0" w:oddVBand="0" w:evenVBand="0" w:oddHBand="1" w:evenHBand="0" w:firstRowFirstColumn="0" w:firstRowLastColumn="0" w:lastRowFirstColumn="0" w:lastRowLastColumn="0"/>
+            </w:pPr>
+            <w:r>
+              <w:t xml:space="preserve">A classe principal utilizada para a </w:t>
+            </w:r>
+            <w:proofErr w:type="gramStart"/>
+            <w:r>
+              <w:t>implementação</w:t>
+            </w:r>
+            <w:proofErr w:type="gramEnd"/>
+            <w:r>
+              <w:t xml:space="preserve"> do algoritmo </w:t>
+            </w:r>
+            <w:proofErr w:type="spellStart"/>
+            <w:r>
+              <w:t>Invitation</w:t>
+            </w:r>
+            <w:proofErr w:type="spellEnd"/>
+            <w:r>
+              <w:t xml:space="preserve">. É uma extensão da classe </w:t>
+            </w:r>
+            <w:r>
+              <w:rPr>
+                <w:rFonts w:cs="Courier New"/>
+                <w:color w:val="000000"/>
+                <w:sz w:val="20"/>
+                <w:szCs w:val="20"/>
+              </w:rPr>
+              <w:t xml:space="preserve">Node e contém todos os passos </w:t>
+            </w:r>
+            <w:proofErr w:type="gramStart"/>
+            <w:r>
+              <w:rPr>
+                <w:rFonts w:cs="Courier New"/>
+                <w:color w:val="000000"/>
+                <w:sz w:val="20"/>
+                <w:szCs w:val="20"/>
+              </w:rPr>
+              <w:t>implementados</w:t>
+            </w:r>
+            <w:proofErr w:type="gramEnd"/>
+            <w:r>
+              <w:rPr>
+                <w:rFonts w:cs="Courier New"/>
+                <w:color w:val="000000"/>
+                <w:sz w:val="20"/>
+                <w:szCs w:val="20"/>
+              </w:rPr>
+              <w:t xml:space="preserve"> em métodos correspondentes.</w:t>
+            </w:r>
+          </w:p>
+        </w:tc>
+      </w:tr>
+    </w:tbl>
+    <w:p>
+      <w:pPr>
+        <w:jc w:val="left"/>
       </w:pPr>
     </w:p>
     <w:p>
       <w:pPr>
-        <w:pStyle w:val="Ttulo3"/>
+        <w:jc w:val="left"/>
+        <w:rPr>
+          <w:rFonts w:asciiTheme="majorHAnsi" w:eastAsiaTheme="majorEastAsia" w:hAnsiTheme="majorHAnsi" w:cstheme="majorBidi"/>
+          <w:b/>
+          <w:bCs/>
+          <w:color w:val="365F91" w:themeColor="accent1" w:themeShade="BF"/>
+          <w:sz w:val="28"/>
+          <w:szCs w:val="28"/>
+        </w:rPr>
       </w:pPr>
       <w:r>
-        <w:t>Convergência para diferentes números de nós</w:t>
+        <w:br w:type="page"/>
       </w:r>
     </w:p>
     <w:p>
+      <w:pPr>
+        <w:pStyle w:val="Ttulo1"/>
+        <w:numPr>
+          <w:ilvl w:val="0"/>
+          <w:numId w:val="2"/>
+        </w:numPr>
+      </w:pPr>
+      <w:bookmarkStart w:id="2" w:name="_Toc420336094"/>
+      <w:r>
+        <w:lastRenderedPageBreak/>
+        <w:t>Avaliação</w:t>
+      </w:r>
+      <w:bookmarkEnd w:id="2"/>
+    </w:p>
+    <w:p/>
+    <w:p>
+      <w:r>
+        <w:t xml:space="preserve">Este capítulo é dedicado à experimentação da </w:t>
+      </w:r>
+      <w:proofErr w:type="gramStart"/>
+      <w:r>
+        <w:t>implementação</w:t>
+      </w:r>
+      <w:proofErr w:type="gramEnd"/>
+      <w:r>
+        <w:t xml:space="preserve"> realizada do algoritmo </w:t>
+      </w:r>
+      <w:proofErr w:type="spellStart"/>
+      <w:r>
+        <w:t>Invitation</w:t>
+      </w:r>
+      <w:proofErr w:type="spellEnd"/>
+      <w:r>
+        <w:t xml:space="preserve"> </w:t>
+      </w:r>
+      <w:r>
+        <w:fldChar w:fldCharType="begin" w:fldLock="1"/>
+      </w:r>
+      <w:r>
+        <w:instrText>ADDIN CSL_CITATION { "citationItems" : [ { "id" : "ITEM-1", "itemData" : { "DOI" : "10.1109/TC.1982.1675885", "ISSN" : "0018-9340", "abstract" : "After a failure occurs in a distributed computing system, it is often necessary to reorganize the active nodes so that they can continue to perform a useful task. The first step in such a reorganization or reconfiguration is to elect a coordinator node to manage the operation. This paper discusses such elections and reorganizations. Two types of reasonable failure environments are studied. For each environment assertions which define the meaning of an election are presented. An election algorithm which satisfies the assertions is presented for each environment.", "author" : [ { "dropping-particle" : "", "family" : "Garcia-Molina", "given" : "", "non-dropping-particle" : "", "parse-names" : false, "suffix" : "" } ], "container-title" : "IEEE Transactions on Computers", "id" : "ITEM-1", "issue" : "1", "issued" : { "date-parts" : [ [ "1982" ] ] }, "page" : "48-59", "title" : "Elections in a Distributed Computing System", "type" : "article", "volume" : "C-31" }, "uris" : [ "http://www.mendeley.com/documents/?uuid=daeb959f-f9cd-433e-b7b2-663fcab9d9bc" ] } ], "mendeley" : { "formattedCitation" : "[1]", "plainTextFormattedCitation" : "[1]", "previouslyFormattedCitation" : "[1]" }, "properties" : { "noteIndex" : 0 }, "schema" : "https://github.com/citation-style-language/schema/raw/master/csl-citation.json" }</w:instrText>
+      </w:r>
+      <w:r>
+        <w:fldChar w:fldCharType="separate"/>
+      </w:r>
+      <w:r>
+        <w:rPr>
+          <w:noProof/>
+        </w:rPr>
+        <w:t>[1]</w:t>
+      </w:r>
+      <w:r>
+        <w:fldChar w:fldCharType="end"/>
+      </w:r>
+      <w:r>
+        <w:t>.</w:t>
+      </w:r>
+    </w:p>
+    <w:p/>
+    <w:p>
+      <w:pPr>
+        <w:pStyle w:val="Ttulo2"/>
+        <w:numPr>
+          <w:ilvl w:val="1"/>
+          <w:numId w:val="2"/>
+        </w:numPr>
+      </w:pPr>
+      <w:r>
+        <w:t xml:space="preserve"> </w:t>
+      </w:r>
+      <w:bookmarkStart w:id="3" w:name="_Toc420336095"/>
+      <w:r>
+        <w:t>Ambiente onde não há perda de mensagens</w:t>
+      </w:r>
+      <w:bookmarkEnd w:id="3"/>
+    </w:p>
+    <w:p/>
+    <w:p>
+      <w:r>
+        <w:t xml:space="preserve">Nesta seção, foi descrito os testes do algoritmo </w:t>
+      </w:r>
+      <w:proofErr w:type="spellStart"/>
+      <w:r>
+        <w:t>Invitation</w:t>
+      </w:r>
+      <w:proofErr w:type="spellEnd"/>
+      <w:r>
+        <w:t xml:space="preserve">, em um ambiente onde não há perda de mensagens. </w:t>
+      </w:r>
+      <w:r>
+        <w:t>O intuito é entender melhor, qual o comportamento esperado do algoritmo em um ambiente “ideal”, apensar que como explanado em sala de aula, ambientes “ideais” são raros e falhas são inerentes a sistemas distribuídos.</w:t>
+      </w:r>
+    </w:p>
+    <w:p/>
+    <w:p>
+      <w:pPr>
+        <w:pStyle w:val="Ttulo3"/>
+        <w:numPr>
+          <w:ilvl w:val="2"/>
+          <w:numId w:val="2"/>
+        </w:numPr>
+      </w:pPr>
+      <w:bookmarkStart w:id="4" w:name="_Toc420336096"/>
+      <w:r>
+        <w:t>Convergência para diferentes números de nós</w:t>
+      </w:r>
+      <w:bookmarkEnd w:id="4"/>
+    </w:p>
+    <w:p>
       <w:r>
         <w:t>Realizamos aqui um teste para avaliar a quantidade de mensagens trocadas, e em quantos passos o algoritmo consegue sair de seu estado inicial (onde todos os nós são coordenadores apenas de si mesmos).</w:t>
       </w:r>
       <w:r>
-        <w:t xml:space="preserve"> </w:t>
-      </w:r>
-      <w:r>
-        <w:t xml:space="preserve">A quantidade de nós testadas cresceu geometricamente iniciando-se em </w:t>
+        <w:t xml:space="preserve"> A quantidade de nós testadas cresceu geometricamente iniciando-se em </w:t>
       </w:r>
       <w:proofErr w:type="gramStart"/>
       <w:r>
@@ -134,14 +1667,14 @@
           <w:lang w:eastAsia="pt-BR"/>
         </w:rPr>
         <w:drawing>
-          <wp:inline distT="0" distB="0" distL="0" distR="0" wp14:anchorId="006D308D" wp14:editId="77EC4BAA">
+          <wp:inline distT="0" distB="0" distL="0" distR="0" wp14:anchorId="4DA25E10" wp14:editId="68FF5DC8">
             <wp:extent cx="5403850" cy="2209800"/>
             <wp:effectExtent l="0" t="0" r="25400" b="19050"/>
             <wp:docPr id="1" name="Gráfico 1"/>
             <wp:cNvGraphicFramePr/>
             <a:graphic xmlns:a="http://schemas.openxmlformats.org/drawingml/2006/main">
               <a:graphicData uri="http://schemas.openxmlformats.org/drawingml/2006/chart">
-                <c:chart xmlns:c="http://schemas.openxmlformats.org/drawingml/2006/chart" xmlns:r="http://schemas.openxmlformats.org/officeDocument/2006/relationships" r:id="rId6"/>
+                <c:chart xmlns:c="http://schemas.openxmlformats.org/drawingml/2006/chart" xmlns:r="http://schemas.openxmlformats.org/officeDocument/2006/relationships" r:id="rId7"/>
               </a:graphicData>
             </a:graphic>
           </wp:inline>
@@ -156,14 +1689,27 @@
       <w:r>
         <w:t xml:space="preserve">Gráfico </w:t>
       </w:r>
-      <w:fldSimple w:instr=" SEQ Gráfico \* ARABIC ">
-        <w:r>
-          <w:rPr>
-            <w:noProof/>
-          </w:rPr>
-          <w:t>1</w:t>
-        </w:r>
-      </w:fldSimple>
+      <w:r>
+        <w:fldChar w:fldCharType="begin"/>
+      </w:r>
+      <w:r>
+        <w:instrText xml:space="preserve"> SEQ Gráfico \* ARABIC </w:instrText>
+      </w:r>
+      <w:r>
+        <w:fldChar w:fldCharType="separate"/>
+      </w:r>
+      <w:r>
+        <w:rPr>
+          <w:noProof/>
+        </w:rPr>
+        <w:t>1</w:t>
+      </w:r>
+      <w:r>
+        <w:rPr>
+          <w:noProof/>
+        </w:rPr>
+        <w:fldChar w:fldCharType="end"/>
+      </w:r>
       <w:r>
         <w:t xml:space="preserve"> - </w:t>
       </w:r>
@@ -193,13 +1739,16 @@
       </w:r>
       <w:proofErr w:type="gramEnd"/>
       <w:r>
-        <w:t>, foram extraídas da execução da ferramenta. Através dela, do algoritmo e da implementação, pode-se calcular uma função que prevê a quantidade exata de mensagens trocadas para cada fase do algoritmo, onde N é a quantidade de nós em que todos podem se comunicar com todos (grafo completo):</w:t>
+        <w:t xml:space="preserve">, foram extraídas da execução da ferramenta. Através dela, do algoritmo e da </w:t>
       </w:r>
       <w:proofErr w:type="gramStart"/>
       <w:r>
-        <w:br w:type="page"/>
+        <w:t>implementação</w:t>
       </w:r>
       <w:proofErr w:type="gramEnd"/>
+      <w:r>
+        <w:t>, pode-se calcular uma função que prevê a quantidade exata de mensagens trocadas para cada fase do algoritmo, onde N é a quantidade de nós em que todos podem se comunicar com todos (grafo completo):</w:t>
+      </w:r>
     </w:p>
     <w:tbl>
       <w:tblPr>
@@ -912,14 +2461,27 @@
       <w:r>
         <w:t xml:space="preserve">Tabela </w:t>
       </w:r>
-      <w:fldSimple w:instr=" SEQ Tabela \* ARABIC ">
-        <w:r>
-          <w:rPr>
-            <w:noProof/>
-          </w:rPr>
-          <w:t>1</w:t>
-        </w:r>
-      </w:fldSimple>
+      <w:r>
+        <w:fldChar w:fldCharType="begin"/>
+      </w:r>
+      <w:r>
+        <w:instrText xml:space="preserve"> SEQ Tabela \* ARABIC </w:instrText>
+      </w:r>
+      <w:r>
+        <w:fldChar w:fldCharType="separate"/>
+      </w:r>
+      <w:r>
+        <w:rPr>
+          <w:noProof/>
+        </w:rPr>
+        <w:t>1</w:t>
+      </w:r>
+      <w:r>
+        <w:rPr>
+          <w:noProof/>
+        </w:rPr>
+        <w:fldChar w:fldCharType="end"/>
+      </w:r>
       <w:r>
         <w:t xml:space="preserve"> -</w:t>
       </w:r>
@@ -1102,14 +2664,14 @@
           <w:lang w:eastAsia="pt-BR"/>
         </w:rPr>
         <w:drawing>
-          <wp:inline distT="0" distB="0" distL="0" distR="0" wp14:anchorId="07967DE2" wp14:editId="3367F0EA">
+          <wp:inline distT="0" distB="0" distL="0" distR="0" wp14:anchorId="27BDB6EC" wp14:editId="341F397A">
             <wp:extent cx="5403850" cy="1549400"/>
             <wp:effectExtent l="0" t="0" r="25400" b="12700"/>
             <wp:docPr id="2" name="Gráfico 2"/>
             <wp:cNvGraphicFramePr/>
             <a:graphic xmlns:a="http://schemas.openxmlformats.org/drawingml/2006/main">
               <a:graphicData uri="http://schemas.openxmlformats.org/drawingml/2006/chart">
-                <c:chart xmlns:c="http://schemas.openxmlformats.org/drawingml/2006/chart" xmlns:r="http://schemas.openxmlformats.org/officeDocument/2006/relationships" r:id="rId7"/>
+                <c:chart xmlns:c="http://schemas.openxmlformats.org/drawingml/2006/chart" xmlns:r="http://schemas.openxmlformats.org/officeDocument/2006/relationships" r:id="rId8"/>
               </a:graphicData>
             </a:graphic>
           </wp:inline>
@@ -3881,14 +5443,27 @@
       <w:r>
         <w:t xml:space="preserve">Tabela </w:t>
       </w:r>
-      <w:fldSimple w:instr=" SEQ Tabela \* ARABIC ">
-        <w:r>
-          <w:rPr>
-            <w:noProof/>
-          </w:rPr>
-          <w:t>2</w:t>
-        </w:r>
-      </w:fldSimple>
+      <w:r>
+        <w:fldChar w:fldCharType="begin"/>
+      </w:r>
+      <w:r>
+        <w:instrText xml:space="preserve"> SEQ Tabela \* ARABIC </w:instrText>
+      </w:r>
+      <w:r>
+        <w:fldChar w:fldCharType="separate"/>
+      </w:r>
+      <w:r>
+        <w:rPr>
+          <w:noProof/>
+        </w:rPr>
+        <w:t>2</w:t>
+      </w:r>
+      <w:r>
+        <w:rPr>
+          <w:noProof/>
+        </w:rPr>
+        <w:fldChar w:fldCharType="end"/>
+      </w:r>
       <w:r>
         <w:t xml:space="preserve"> - Log dos primeiros passos do algoritmo </w:t>
       </w:r>
@@ -3907,8 +5482,430 @@
       </w:r>
     </w:p>
     <w:p>
-      <w:bookmarkStart w:id="0" w:name="_GoBack"/>
-      <w:bookmarkEnd w:id="0"/>
+      <w:pPr>
+        <w:pStyle w:val="Ttulo2"/>
+        <w:numPr>
+          <w:ilvl w:val="1"/>
+          <w:numId w:val="2"/>
+        </w:numPr>
+      </w:pPr>
+      <w:r>
+        <w:lastRenderedPageBreak/>
+        <w:t xml:space="preserve"> </w:t>
+      </w:r>
+      <w:bookmarkStart w:id="5" w:name="_Toc420336097"/>
+      <w:r>
+        <w:t>Ambiente com perda de mensagens</w:t>
+      </w:r>
+      <w:bookmarkEnd w:id="5"/>
+    </w:p>
+    <w:p/>
+    <w:p>
+      <w:r>
+        <w:t xml:space="preserve">Durante a segunda fase dos testes, foram inseridas no sistema falhas na entrega das mensagens. </w:t>
+      </w:r>
+      <w:r>
+        <w:t xml:space="preserve">Para isso, foi implementado uma extensão do modelo </w:t>
+      </w:r>
+      <w:proofErr w:type="spellStart"/>
+      <w:proofErr w:type="gramStart"/>
+      <w:r>
+        <w:rPr>
+          <w:i/>
+        </w:rPr>
+        <w:t>ReliabilityModel</w:t>
+      </w:r>
+      <w:proofErr w:type="spellEnd"/>
+      <w:proofErr w:type="gramEnd"/>
+      <w:r>
+        <w:t xml:space="preserve"> que foi chamado de </w:t>
+      </w:r>
+      <w:proofErr w:type="spellStart"/>
+      <w:r>
+        <w:rPr>
+          <w:i/>
+        </w:rPr>
+        <w:t>LossyDelivery</w:t>
+      </w:r>
+      <w:proofErr w:type="spellEnd"/>
+      <w:r>
+        <w:rPr>
+          <w:i/>
+        </w:rPr>
+        <w:t>.</w:t>
+      </w:r>
+      <w:r>
+        <w:t xml:space="preserve"> A </w:t>
+      </w:r>
+      <w:proofErr w:type="gramStart"/>
+      <w:r>
+        <w:t>implementação</w:t>
+      </w:r>
+      <w:proofErr w:type="gramEnd"/>
+      <w:r>
+        <w:t xml:space="preserve"> foi realizada para criar falhas intermitentes na entrega das mensagens baseadas em uma probabilidade de falha, e também para simular a criação de partições controladas entre os nós.</w:t>
+      </w:r>
+    </w:p>
+    <w:p>
+      <w:r>
+        <w:t xml:space="preserve">A criação de partições, por parte do modelo </w:t>
+      </w:r>
+      <w:proofErr w:type="spellStart"/>
+      <w:proofErr w:type="gramStart"/>
+      <w:r>
+        <w:rPr>
+          <w:i/>
+        </w:rPr>
+        <w:t>LossyDelivery</w:t>
+      </w:r>
+      <w:proofErr w:type="spellEnd"/>
+      <w:proofErr w:type="gramEnd"/>
+      <w:r>
+        <w:t xml:space="preserve">, é criada através de uma função que </w:t>
+      </w:r>
+      <w:r>
+        <w:t xml:space="preserve">divide os nós por seu identificador único (ID) em N grupos, de acordo com um parâmetro informado no início da execução. Através da divisão, o modelo consegue avaliar se o remetente e o destinatário de uma mensagem estão dentro do mesmo grupo. Se estiverem, o modelo garante sempre a entrega da mensagem, se não </w:t>
+      </w:r>
+      <w:proofErr w:type="gramStart"/>
+      <w:r>
+        <w:t>estiverem,</w:t>
+      </w:r>
+      <w:proofErr w:type="gramEnd"/>
+      <w:r>
+        <w:t xml:space="preserve"> ela utiliza a probabilidade de entrega de uma mensagem (também parâmetro) para decidir se haverá ou não um particionamento da rede.</w:t>
+      </w:r>
+    </w:p>
+    <w:p>
+      <w:r>
+        <w:t xml:space="preserve">O particionamento entre a quantidade de grupos de nós perdura por uma quantidade determinada de passos do </w:t>
+      </w:r>
+      <w:proofErr w:type="spellStart"/>
+      <w:r>
+        <w:t>Sinalgo</w:t>
+      </w:r>
+      <w:proofErr w:type="spellEnd"/>
+      <w:r>
+        <w:t xml:space="preserve">. Para os testes, foram considerados que a falha de rede que durava 500 passos. O valor 500 é um valor escolhido arbitrariamente, que de acordo com a observação do algoritmo, era uma quantidade de passos que permitia as partições executarem todas as fases de eleição de um novo líder e permanecerem </w:t>
+      </w:r>
+      <w:r>
+        <w:t xml:space="preserve">estáveis por </w:t>
+      </w:r>
+      <w:r>
+        <w:t>algum tempo</w:t>
+      </w:r>
+      <w:r>
+        <w:t>. Após essa quantidade de 500 passos, a comunicação entre todos os nós é reestabelecida</w:t>
+      </w:r>
+      <w:r>
+        <w:t xml:space="preserve">, e então </w:t>
+      </w:r>
+      <w:r>
+        <w:t xml:space="preserve">os grupos </w:t>
+      </w:r>
+      <w:r>
+        <w:t>realiza</w:t>
+      </w:r>
+      <w:r>
+        <w:t>m</w:t>
+      </w:r>
+      <w:r>
+        <w:t xml:space="preserve"> uma nova eleição e o </w:t>
+      </w:r>
+      <w:r>
+        <w:rPr>
+          <w:i/>
+        </w:rPr>
+        <w:t>merge</w:t>
+      </w:r>
+      <w:r>
+        <w:t>.</w:t>
+      </w:r>
+    </w:p>
+    <w:p>
+      <w:r>
+        <w:rPr>
+          <w:noProof/>
+          <w:lang w:eastAsia="pt-BR"/>
+        </w:rPr>
+        <w:drawing>
+          <wp:inline distT="0" distB="0" distL="0" distR="0" wp14:anchorId="2CECCA93" wp14:editId="1324274C">
+            <wp:extent cx="5400136" cy="3372928"/>
+            <wp:effectExtent l="0" t="0" r="10160" b="18415"/>
+            <wp:docPr id="4" name="Gráfico 4"/>
+            <wp:cNvGraphicFramePr/>
+            <a:graphic xmlns:a="http://schemas.openxmlformats.org/drawingml/2006/main">
+              <a:graphicData uri="http://schemas.openxmlformats.org/drawingml/2006/chart">
+                <c:chart xmlns:c="http://schemas.openxmlformats.org/drawingml/2006/chart" xmlns:r="http://schemas.openxmlformats.org/officeDocument/2006/relationships" r:id="rId9"/>
+              </a:graphicData>
+            </a:graphic>
+          </wp:inline>
+        </w:drawing>
+      </w:r>
+    </w:p>
+    <w:p>
+      <w:pPr>
+        <w:pStyle w:val="Legenda"/>
+      </w:pPr>
+      <w:r>
+        <w:t xml:space="preserve">Gráfico </w:t>
+      </w:r>
+      <w:r>
+        <w:fldChar w:fldCharType="begin"/>
+      </w:r>
+      <w:r>
+        <w:instrText xml:space="preserve"> SEQ Gráfico \* ARABIC </w:instrText>
+      </w:r>
+      <w:r>
+        <w:fldChar w:fldCharType="separate"/>
+      </w:r>
+      <w:r>
+        <w:rPr>
+          <w:noProof/>
+        </w:rPr>
+        <w:t>2</w:t>
+      </w:r>
+      <w:r>
+        <w:fldChar w:fldCharType="end"/>
+      </w:r>
+      <w:r>
+        <w:t xml:space="preserve"> - </w:t>
+      </w:r>
+      <w:r>
+        <w:t xml:space="preserve">Quantidade de passos que possuíam </w:t>
+      </w:r>
+      <w:r>
+        <w:t xml:space="preserve">pelo menos </w:t>
+      </w:r>
+      <w:proofErr w:type="gramStart"/>
+      <w:r>
+        <w:t>1</w:t>
+      </w:r>
+      <w:proofErr w:type="gramEnd"/>
+      <w:r>
+        <w:t xml:space="preserve"> (um) nó</w:t>
+      </w:r>
+      <w:r>
+        <w:t xml:space="preserve"> com STATUS diferente de NORMAL - (em 10.000 passos executados)</w:t>
+      </w:r>
+    </w:p>
+    <w:p>
+      <w:r>
+        <w:lastRenderedPageBreak/>
+        <w:t xml:space="preserve">As probabilidades de interrupção da comunicação testadas foram </w:t>
+      </w:r>
+      <w:r>
+        <w:t>0,025; 0,05 e 0,08</w:t>
+      </w:r>
+      <w:r>
+        <w:t xml:space="preserve"> durante um período de 10.000 passos. O Gráfico </w:t>
+      </w:r>
+      <w:proofErr w:type="gramStart"/>
+      <w:r>
+        <w:t>2</w:t>
+      </w:r>
+      <w:proofErr w:type="gramEnd"/>
+      <w:r>
+        <w:t xml:space="preserve"> um dos testes realizados, onde se contabilizou a quantidade de passos que possuía pelo menos 1 (um) nó que não tinha o status igual a “NORMAL”. Considerou-se que o ambiente ótimo fosse todos os nós com status normal, e que qualquer coisa diferente disso, seria uma instabilidade.</w:t>
+      </w:r>
+    </w:p>
+    <w:p>
+      <w:r>
+        <w:t xml:space="preserve">Os resultados mostraram (Gráfico </w:t>
+      </w:r>
+      <w:proofErr w:type="gramStart"/>
+      <w:r>
+        <w:t>2</w:t>
+      </w:r>
+      <w:proofErr w:type="gramEnd"/>
+      <w:r>
+        <w:t>) que, como esperado, quanto maior a probabilidade de falhas, maior a instabilidade dos nós. A menor quantidade de falhas foi encontrada com a probabilidade de erro 0.025. Outra constatação possível de se observar pelo gráfico é que quanto maior a quantidade de partições, mais rápido o algoritmo de recupera de uma falha. Todas as execuções, independente da probabilidade de falha, três partições de nós tiveram resultados melhores que quando os nós eram divididos em apenas duas partições.</w:t>
+      </w:r>
+    </w:p>
+    <w:p>
+      <w:r>
+        <w:t xml:space="preserve">O Gráfico </w:t>
+      </w:r>
+      <w:proofErr w:type="gramStart"/>
+      <w:r>
+        <w:t>2</w:t>
+      </w:r>
+      <w:proofErr w:type="gramEnd"/>
+      <w:r>
+        <w:t xml:space="preserve"> abaixo, já mostra a quantidade de mudanças de status para algo diferente de “NORMAL”. Tentou-se mostrar aqui, não a quantidad</w:t>
+      </w:r>
+      <w:r>
+        <w:t xml:space="preserve">e de passos instáveis (Gráfico </w:t>
+      </w:r>
+      <w:proofErr w:type="gramStart"/>
+      <w:r>
+        <w:t>2</w:t>
+      </w:r>
+      <w:proofErr w:type="gramEnd"/>
+      <w:r>
+        <w:t>), mas o somatório de nós que mudaram para algum status diferente de “NORMAL”.</w:t>
+      </w:r>
+    </w:p>
+    <w:p>
+      <w:pPr>
+        <w:keepNext/>
+      </w:pPr>
+      <w:r>
+        <w:rPr>
+          <w:noProof/>
+          <w:lang w:eastAsia="pt-BR"/>
+        </w:rPr>
+        <w:drawing>
+          <wp:inline distT="0" distB="0" distL="0" distR="0" wp14:anchorId="6D04436E" wp14:editId="579BD556">
+            <wp:extent cx="5400136" cy="2838091"/>
+            <wp:effectExtent l="0" t="0" r="10160" b="19685"/>
+            <wp:docPr id="5" name="Gráfico 5"/>
+            <wp:cNvGraphicFramePr/>
+            <a:graphic xmlns:a="http://schemas.openxmlformats.org/drawingml/2006/main">
+              <a:graphicData uri="http://schemas.openxmlformats.org/drawingml/2006/chart">
+                <c:chart xmlns:c="http://schemas.openxmlformats.org/drawingml/2006/chart" xmlns:r="http://schemas.openxmlformats.org/officeDocument/2006/relationships" r:id="rId10"/>
+              </a:graphicData>
+            </a:graphic>
+          </wp:inline>
+        </w:drawing>
+      </w:r>
+    </w:p>
+    <w:p>
+      <w:pPr>
+        <w:pStyle w:val="Legenda"/>
+        <w:jc w:val="center"/>
+      </w:pPr>
+      <w:r>
+        <w:t xml:space="preserve">Gráfico </w:t>
+      </w:r>
+      <w:r>
+        <w:fldChar w:fldCharType="begin"/>
+      </w:r>
+      <w:r>
+        <w:instrText xml:space="preserve"> SEQ Gráfico \* ARABIC </w:instrText>
+      </w:r>
+      <w:r>
+        <w:fldChar w:fldCharType="separate"/>
+      </w:r>
+      <w:r>
+        <w:rPr>
+          <w:noProof/>
+        </w:rPr>
+        <w:t>3</w:t>
+      </w:r>
+      <w:r>
+        <w:fldChar w:fldCharType="end"/>
+      </w:r>
+      <w:r>
+        <w:t xml:space="preserve"> - Quantidade de ocorrências de mudanças de status para algo diferente de "NORMAL"</w:t>
+      </w:r>
+    </w:p>
+    <w:p>
+      <w:r>
+        <w:t xml:space="preserve">Como podemos observar, o Gráfico </w:t>
+      </w:r>
+      <w:proofErr w:type="gramStart"/>
+      <w:r>
+        <w:t>3</w:t>
+      </w:r>
+      <w:proofErr w:type="gramEnd"/>
+      <w:r>
+        <w:t xml:space="preserve"> também mostrou a mesma situação em que uma maior quantidade de partições </w:t>
+      </w:r>
+      <w:r>
+        <w:t>diminuiu a instabilidade de nós. Observa-se que quando há três partições de nós, a quantidade de nós que entram em status diferente de “NORMAL” é menor que quando há apenas duas partições.</w:t>
+      </w:r>
+    </w:p>
+    <w:p>
+      <w:pPr>
+        <w:pStyle w:val="Ttulo1"/>
+      </w:pPr>
+      <w:bookmarkStart w:id="6" w:name="_Toc420336098"/>
+      <w:r>
+        <w:t>Referências bibliográficas</w:t>
+      </w:r>
+      <w:bookmarkEnd w:id="6"/>
+    </w:p>
+    <w:p>
+      <w:pPr>
+        <w:pStyle w:val="NormalWeb"/>
+        <w:ind w:left="640" w:hanging="640"/>
+        <w:divId w:val="273876580"/>
+        <w:rPr>
+          <w:rFonts w:ascii="Calibri" w:hAnsi="Calibri"/>
+          <w:noProof/>
+          <w:sz w:val="22"/>
+        </w:rPr>
+      </w:pPr>
+      <w:r>
+        <w:fldChar w:fldCharType="begin" w:fldLock="1"/>
+      </w:r>
+      <w:r>
+        <w:instrText xml:space="preserve">ADDIN Mendeley Bibliography CSL_BIBLIOGRAPHY </w:instrText>
+      </w:r>
+      <w:r>
+        <w:fldChar w:fldCharType="separate"/>
+      </w:r>
+      <w:r>
+        <w:rPr>
+          <w:rFonts w:ascii="Calibri" w:hAnsi="Calibri"/>
+          <w:noProof/>
+          <w:sz w:val="22"/>
+        </w:rPr>
+        <w:t>[1]</w:t>
+      </w:r>
+      <w:r>
+        <w:rPr>
+          <w:rFonts w:ascii="Calibri" w:hAnsi="Calibri"/>
+          <w:noProof/>
+          <w:sz w:val="22"/>
+        </w:rPr>
+        <w:tab/>
+        <w:t xml:space="preserve">Garcia-Molina, “Elections in a Distributed Computing System,” </w:t>
+      </w:r>
+      <w:r>
+        <w:rPr>
+          <w:rFonts w:ascii="Calibri" w:hAnsi="Calibri"/>
+          <w:i/>
+          <w:iCs/>
+          <w:noProof/>
+          <w:sz w:val="22"/>
+        </w:rPr>
+        <w:t>IEEE Transactions on Computers</w:t>
+      </w:r>
+      <w:r>
+        <w:rPr>
+          <w:rFonts w:ascii="Calibri" w:hAnsi="Calibri"/>
+          <w:noProof/>
+          <w:sz w:val="22"/>
+        </w:rPr>
+        <w:t>, vol. C–31, no. 1. pp. 48–59, 1982.</w:t>
+      </w:r>
+    </w:p>
+    <w:p>
+      <w:pPr>
+        <w:pStyle w:val="NormalWeb"/>
+        <w:ind w:left="640" w:hanging="640"/>
+      </w:pPr>
+      <w:r>
+        <w:rPr>
+          <w:rFonts w:ascii="Calibri" w:hAnsi="Calibri"/>
+          <w:noProof/>
+          <w:sz w:val="22"/>
+        </w:rPr>
+        <w:t>[2]</w:t>
+      </w:r>
+      <w:r>
+        <w:rPr>
+          <w:rFonts w:ascii="Calibri" w:hAnsi="Calibri"/>
+          <w:noProof/>
+          <w:sz w:val="22"/>
+        </w:rPr>
+        <w:tab/>
+        <w:t xml:space="preserve">Distributed Computing Group, “Sinalgo,” 2015. [Online]. Available: http://disco.ethz.ch/projects/sinalgo/. [Accessed: 25-May-2015]. </w:t>
+      </w:r>
+      <w:r>
+        <w:fldChar w:fldCharType="end"/>
+      </w:r>
     </w:p>
     <w:sectPr>
       <w:pgSz w:w="11906" w:h="16838"/>
@@ -3918,6 +5915,305 @@
     </w:sectPr>
   </w:body>
 </w:document>
+</file>
+
+<file path=word/numbering.xml><?xml version="1.0" encoding="utf-8"?>
+<w:numbering xmlns:wpc="http://schemas.microsoft.com/office/word/2010/wordprocessingCanvas" xmlns:mc="http://schemas.openxmlformats.org/markup-compatibility/2006" xmlns:o="urn:schemas-microsoft-com:office:office" xmlns:r="http://schemas.openxmlformats.org/officeDocument/2006/relationships" xmlns:m="http://schemas.openxmlformats.org/officeDocument/2006/math" xmlns:v="urn:schemas-microsoft-com:vml" xmlns:wp14="http://schemas.microsoft.com/office/word/2010/wordprocessingDrawing" xmlns:wp="http://schemas.openxmlformats.org/drawingml/2006/wordprocessingDrawing" xmlns:w10="urn:schemas-microsoft-com:office:word" xmlns:w="http://schemas.openxmlformats.org/wordprocessingml/2006/main" xmlns:w14="http://schemas.microsoft.com/office/word/2010/wordml" xmlns:wpg="http://schemas.microsoft.com/office/word/2010/wordprocessingGroup" xmlns:wpi="http://schemas.microsoft.com/office/word/2010/wordprocessingInk" xmlns:wne="http://schemas.microsoft.com/office/word/2006/wordml" xmlns:wps="http://schemas.microsoft.com/office/word/2010/wordprocessingShape" mc:Ignorable="w14 wp14">
+  <w:abstractNum w:abstractNumId="0">
+    <w:nsid w:val="0EF462B8"/>
+    <w:multiLevelType w:val="multilevel"/>
+    <w:tmpl w:val="0416001F"/>
+    <w:lvl w:ilvl="0">
+      <w:start w:val="1"/>
+      <w:numFmt w:val="decimal"/>
+      <w:lvlText w:val="%1."/>
+      <w:lvlJc w:val="left"/>
+      <w:pPr>
+        <w:ind w:left="360" w:hanging="360"/>
+      </w:pPr>
+    </w:lvl>
+    <w:lvl w:ilvl="1">
+      <w:start w:val="1"/>
+      <w:numFmt w:val="decimal"/>
+      <w:lvlText w:val="%1.%2."/>
+      <w:lvlJc w:val="left"/>
+      <w:pPr>
+        <w:ind w:left="792" w:hanging="432"/>
+      </w:pPr>
+    </w:lvl>
+    <w:lvl w:ilvl="2">
+      <w:start w:val="1"/>
+      <w:numFmt w:val="decimal"/>
+      <w:lvlText w:val="%1.%2.%3."/>
+      <w:lvlJc w:val="left"/>
+      <w:pPr>
+        <w:ind w:left="1224" w:hanging="504"/>
+      </w:pPr>
+    </w:lvl>
+    <w:lvl w:ilvl="3">
+      <w:start w:val="1"/>
+      <w:numFmt w:val="decimal"/>
+      <w:lvlText w:val="%1.%2.%3.%4."/>
+      <w:lvlJc w:val="left"/>
+      <w:pPr>
+        <w:ind w:left="1728" w:hanging="648"/>
+      </w:pPr>
+    </w:lvl>
+    <w:lvl w:ilvl="4">
+      <w:start w:val="1"/>
+      <w:numFmt w:val="decimal"/>
+      <w:lvlText w:val="%1.%2.%3.%4.%5."/>
+      <w:lvlJc w:val="left"/>
+      <w:pPr>
+        <w:ind w:left="2232" w:hanging="792"/>
+      </w:pPr>
+    </w:lvl>
+    <w:lvl w:ilvl="5">
+      <w:start w:val="1"/>
+      <w:numFmt w:val="decimal"/>
+      <w:lvlText w:val="%1.%2.%3.%4.%5.%6."/>
+      <w:lvlJc w:val="left"/>
+      <w:pPr>
+        <w:ind w:left="2736" w:hanging="936"/>
+      </w:pPr>
+    </w:lvl>
+    <w:lvl w:ilvl="6">
+      <w:start w:val="1"/>
+      <w:numFmt w:val="decimal"/>
+      <w:lvlText w:val="%1.%2.%3.%4.%5.%6.%7."/>
+      <w:lvlJc w:val="left"/>
+      <w:pPr>
+        <w:ind w:left="3240" w:hanging="1080"/>
+      </w:pPr>
+    </w:lvl>
+    <w:lvl w:ilvl="7">
+      <w:start w:val="1"/>
+      <w:numFmt w:val="decimal"/>
+      <w:lvlText w:val="%1.%2.%3.%4.%5.%6.%7.%8."/>
+      <w:lvlJc w:val="left"/>
+      <w:pPr>
+        <w:ind w:left="3744" w:hanging="1224"/>
+      </w:pPr>
+    </w:lvl>
+    <w:lvl w:ilvl="8">
+      <w:start w:val="1"/>
+      <w:numFmt w:val="decimal"/>
+      <w:lvlText w:val="%1.%2.%3.%4.%5.%6.%7.%8.%9."/>
+      <w:lvlJc w:val="left"/>
+      <w:pPr>
+        <w:ind w:left="4320" w:hanging="1440"/>
+      </w:pPr>
+    </w:lvl>
+  </w:abstractNum>
+  <w:abstractNum w:abstractNumId="1">
+    <w:nsid w:val="2F4C3F0B"/>
+    <w:multiLevelType w:val="multilevel"/>
+    <w:tmpl w:val="0416001F"/>
+    <w:lvl w:ilvl="0">
+      <w:start w:val="1"/>
+      <w:numFmt w:val="decimal"/>
+      <w:lvlText w:val="%1."/>
+      <w:lvlJc w:val="left"/>
+      <w:pPr>
+        <w:ind w:left="360" w:hanging="360"/>
+      </w:pPr>
+    </w:lvl>
+    <w:lvl w:ilvl="1">
+      <w:start w:val="1"/>
+      <w:numFmt w:val="decimal"/>
+      <w:lvlText w:val="%1.%2."/>
+      <w:lvlJc w:val="left"/>
+      <w:pPr>
+        <w:ind w:left="792" w:hanging="432"/>
+      </w:pPr>
+    </w:lvl>
+    <w:lvl w:ilvl="2">
+      <w:start w:val="1"/>
+      <w:numFmt w:val="decimal"/>
+      <w:lvlText w:val="%1.%2.%3."/>
+      <w:lvlJc w:val="left"/>
+      <w:pPr>
+        <w:ind w:left="1224" w:hanging="504"/>
+      </w:pPr>
+    </w:lvl>
+    <w:lvl w:ilvl="3">
+      <w:start w:val="1"/>
+      <w:numFmt w:val="decimal"/>
+      <w:lvlText w:val="%1.%2.%3.%4."/>
+      <w:lvlJc w:val="left"/>
+      <w:pPr>
+        <w:ind w:left="1728" w:hanging="648"/>
+      </w:pPr>
+    </w:lvl>
+    <w:lvl w:ilvl="4">
+      <w:start w:val="1"/>
+      <w:numFmt w:val="decimal"/>
+      <w:lvlText w:val="%1.%2.%3.%4.%5."/>
+      <w:lvlJc w:val="left"/>
+      <w:pPr>
+        <w:ind w:left="2232" w:hanging="792"/>
+      </w:pPr>
+    </w:lvl>
+    <w:lvl w:ilvl="5">
+      <w:start w:val="1"/>
+      <w:numFmt w:val="decimal"/>
+      <w:lvlText w:val="%1.%2.%3.%4.%5.%6."/>
+      <w:lvlJc w:val="left"/>
+      <w:pPr>
+        <w:ind w:left="2736" w:hanging="936"/>
+      </w:pPr>
+    </w:lvl>
+    <w:lvl w:ilvl="6">
+      <w:start w:val="1"/>
+      <w:numFmt w:val="decimal"/>
+      <w:lvlText w:val="%1.%2.%3.%4.%5.%6.%7."/>
+      <w:lvlJc w:val="left"/>
+      <w:pPr>
+        <w:ind w:left="3240" w:hanging="1080"/>
+      </w:pPr>
+    </w:lvl>
+    <w:lvl w:ilvl="7">
+      <w:start w:val="1"/>
+      <w:numFmt w:val="decimal"/>
+      <w:lvlText w:val="%1.%2.%3.%4.%5.%6.%7.%8."/>
+      <w:lvlJc w:val="left"/>
+      <w:pPr>
+        <w:ind w:left="3744" w:hanging="1224"/>
+      </w:pPr>
+    </w:lvl>
+    <w:lvl w:ilvl="8">
+      <w:start w:val="1"/>
+      <w:numFmt w:val="decimal"/>
+      <w:lvlText w:val="%1.%2.%3.%4.%5.%6.%7.%8.%9."/>
+      <w:lvlJc w:val="left"/>
+      <w:pPr>
+        <w:ind w:left="4320" w:hanging="1440"/>
+      </w:pPr>
+    </w:lvl>
+  </w:abstractNum>
+  <w:abstractNum w:abstractNumId="2">
+    <w:nsid w:val="45BE4EEC"/>
+    <w:multiLevelType w:val="hybridMultilevel"/>
+    <w:tmpl w:val="142AF3EE"/>
+    <w:lvl w:ilvl="0" w:tplc="04160001">
+      <w:start w:val="1"/>
+      <w:numFmt w:val="bullet"/>
+      <w:lvlText w:val=""/>
+      <w:lvlJc w:val="left"/>
+      <w:pPr>
+        <w:ind w:left="720" w:hanging="360"/>
+      </w:pPr>
+      <w:rPr>
+        <w:rFonts w:ascii="Symbol" w:hAnsi="Symbol" w:hint="default"/>
+      </w:rPr>
+    </w:lvl>
+    <w:lvl w:ilvl="1" w:tplc="04160003" w:tentative="1">
+      <w:start w:val="1"/>
+      <w:numFmt w:val="bullet"/>
+      <w:lvlText w:val="o"/>
+      <w:lvlJc w:val="left"/>
+      <w:pPr>
+        <w:ind w:left="1440" w:hanging="360"/>
+      </w:pPr>
+      <w:rPr>
+        <w:rFonts w:ascii="Courier New" w:hAnsi="Courier New" w:cs="Courier New" w:hint="default"/>
+      </w:rPr>
+    </w:lvl>
+    <w:lvl w:ilvl="2" w:tplc="04160005" w:tentative="1">
+      <w:start w:val="1"/>
+      <w:numFmt w:val="bullet"/>
+      <w:lvlText w:val=""/>
+      <w:lvlJc w:val="left"/>
+      <w:pPr>
+        <w:ind w:left="2160" w:hanging="360"/>
+      </w:pPr>
+      <w:rPr>
+        <w:rFonts w:ascii="Wingdings" w:hAnsi="Wingdings" w:hint="default"/>
+      </w:rPr>
+    </w:lvl>
+    <w:lvl w:ilvl="3" w:tplc="04160001" w:tentative="1">
+      <w:start w:val="1"/>
+      <w:numFmt w:val="bullet"/>
+      <w:lvlText w:val=""/>
+      <w:lvlJc w:val="left"/>
+      <w:pPr>
+        <w:ind w:left="2880" w:hanging="360"/>
+      </w:pPr>
+      <w:rPr>
+        <w:rFonts w:ascii="Symbol" w:hAnsi="Symbol" w:hint="default"/>
+      </w:rPr>
+    </w:lvl>
+    <w:lvl w:ilvl="4" w:tplc="04160003" w:tentative="1">
+      <w:start w:val="1"/>
+      <w:numFmt w:val="bullet"/>
+      <w:lvlText w:val="o"/>
+      <w:lvlJc w:val="left"/>
+      <w:pPr>
+        <w:ind w:left="3600" w:hanging="360"/>
+      </w:pPr>
+      <w:rPr>
+        <w:rFonts w:ascii="Courier New" w:hAnsi="Courier New" w:cs="Courier New" w:hint="default"/>
+      </w:rPr>
+    </w:lvl>
+    <w:lvl w:ilvl="5" w:tplc="04160005" w:tentative="1">
+      <w:start w:val="1"/>
+      <w:numFmt w:val="bullet"/>
+      <w:lvlText w:val=""/>
+      <w:lvlJc w:val="left"/>
+      <w:pPr>
+        <w:ind w:left="4320" w:hanging="360"/>
+      </w:pPr>
+      <w:rPr>
+        <w:rFonts w:ascii="Wingdings" w:hAnsi="Wingdings" w:hint="default"/>
+      </w:rPr>
+    </w:lvl>
+    <w:lvl w:ilvl="6" w:tplc="04160001" w:tentative="1">
+      <w:start w:val="1"/>
+      <w:numFmt w:val="bullet"/>
+      <w:lvlText w:val=""/>
+      <w:lvlJc w:val="left"/>
+      <w:pPr>
+        <w:ind w:left="5040" w:hanging="360"/>
+      </w:pPr>
+      <w:rPr>
+        <w:rFonts w:ascii="Symbol" w:hAnsi="Symbol" w:hint="default"/>
+      </w:rPr>
+    </w:lvl>
+    <w:lvl w:ilvl="7" w:tplc="04160003" w:tentative="1">
+      <w:start w:val="1"/>
+      <w:numFmt w:val="bullet"/>
+      <w:lvlText w:val="o"/>
+      <w:lvlJc w:val="left"/>
+      <w:pPr>
+        <w:ind w:left="5760" w:hanging="360"/>
+      </w:pPr>
+      <w:rPr>
+        <w:rFonts w:ascii="Courier New" w:hAnsi="Courier New" w:cs="Courier New" w:hint="default"/>
+      </w:rPr>
+    </w:lvl>
+    <w:lvl w:ilvl="8" w:tplc="04160005" w:tentative="1">
+      <w:start w:val="1"/>
+      <w:numFmt w:val="bullet"/>
+      <w:lvlText w:val=""/>
+      <w:lvlJc w:val="left"/>
+      <w:pPr>
+        <w:ind w:left="6480" w:hanging="360"/>
+      </w:pPr>
+      <w:rPr>
+        <w:rFonts w:ascii="Wingdings" w:hAnsi="Wingdings" w:hint="default"/>
+      </w:rPr>
+    </w:lvl>
+  </w:abstractNum>
+  <w:num w:numId="1">
+    <w:abstractNumId w:val="0"/>
+  </w:num>
+  <w:num w:numId="2">
+    <w:abstractNumId w:val="1"/>
+  </w:num>
+  <w:num w:numId="3">
+    <w:abstractNumId w:val="2"/>
+  </w:num>
+</w:numbering>
 </file>
 
 <file path=word/styles.xml><?xml version="1.0" encoding="utf-8"?>
@@ -4837,6 +7133,318 @@
         </w:tcBorders>
       </w:tcPr>
     </w:tblStylePr>
+  </w:style>
+  <w:style w:type="paragraph" w:styleId="CabealhodoSumrio">
+    <w:name w:val="TOC Heading"/>
+    <w:basedOn w:val="Ttulo1"/>
+    <w:next w:val="Normal"/>
+    <w:uiPriority w:val="39"/>
+    <w:unhideWhenUsed/>
+    <w:qFormat/>
+    <w:rsid w:val="00D31B22"/>
+    <w:pPr>
+      <w:jc w:val="left"/>
+      <w:outlineLvl w:val="9"/>
+    </w:pPr>
+    <w:rPr>
+      <w:lang w:eastAsia="pt-BR"/>
+    </w:rPr>
+  </w:style>
+  <w:style w:type="paragraph" w:styleId="Sumrio1">
+    <w:name w:val="toc 1"/>
+    <w:basedOn w:val="Normal"/>
+    <w:next w:val="Normal"/>
+    <w:autoRedefine/>
+    <w:uiPriority w:val="39"/>
+    <w:unhideWhenUsed/>
+    <w:rsid w:val="00D31B22"/>
+    <w:pPr>
+      <w:spacing w:after="100"/>
+    </w:pPr>
+  </w:style>
+  <w:style w:type="paragraph" w:styleId="Sumrio2">
+    <w:name w:val="toc 2"/>
+    <w:basedOn w:val="Normal"/>
+    <w:next w:val="Normal"/>
+    <w:autoRedefine/>
+    <w:uiPriority w:val="39"/>
+    <w:unhideWhenUsed/>
+    <w:rsid w:val="00D31B22"/>
+    <w:pPr>
+      <w:spacing w:after="100"/>
+      <w:ind w:left="220"/>
+    </w:pPr>
+  </w:style>
+  <w:style w:type="paragraph" w:styleId="Sumrio3">
+    <w:name w:val="toc 3"/>
+    <w:basedOn w:val="Normal"/>
+    <w:next w:val="Normal"/>
+    <w:autoRedefine/>
+    <w:uiPriority w:val="39"/>
+    <w:unhideWhenUsed/>
+    <w:rsid w:val="00D31B22"/>
+    <w:pPr>
+      <w:spacing w:after="100"/>
+      <w:ind w:left="440"/>
+    </w:pPr>
+  </w:style>
+  <w:style w:type="character" w:styleId="Hyperlink">
+    <w:name w:val="Hyperlink"/>
+    <w:basedOn w:val="Fontepargpadro"/>
+    <w:uiPriority w:val="99"/>
+    <w:unhideWhenUsed/>
+    <w:rsid w:val="00D31B22"/>
+    <w:rPr>
+      <w:color w:val="0000FF" w:themeColor="hyperlink"/>
+      <w:u w:val="single"/>
+    </w:rPr>
+  </w:style>
+  <w:style w:type="table" w:styleId="SombreamentoClaro-nfase5">
+    <w:name w:val="Light Shading Accent 5"/>
+    <w:basedOn w:val="Tabelanormal"/>
+    <w:uiPriority w:val="60"/>
+    <w:rsid w:val="00043F33"/>
+    <w:pPr>
+      <w:spacing w:after="0" w:line="240" w:lineRule="auto"/>
+    </w:pPr>
+    <w:rPr>
+      <w:color w:val="31849B" w:themeColor="accent5" w:themeShade="BF"/>
+    </w:rPr>
+    <w:tblPr>
+      <w:tblStyleRowBandSize w:val="1"/>
+      <w:tblStyleColBandSize w:val="1"/>
+      <w:tblBorders>
+        <w:top w:val="single" w:sz="8" w:space="0" w:color="4BACC6" w:themeColor="accent5"/>
+        <w:bottom w:val="single" w:sz="8" w:space="0" w:color="4BACC6" w:themeColor="accent5"/>
+      </w:tblBorders>
+    </w:tblPr>
+    <w:tblStylePr w:type="firstRow">
+      <w:pPr>
+        <w:spacing w:before="0" w:after="0" w:line="240" w:lineRule="auto"/>
+      </w:pPr>
+      <w:rPr>
+        <w:b/>
+        <w:bCs/>
+      </w:rPr>
+      <w:tblPr/>
+      <w:tcPr>
+        <w:tcBorders>
+          <w:top w:val="single" w:sz="8" w:space="0" w:color="4BACC6" w:themeColor="accent5"/>
+          <w:left w:val="nil"/>
+          <w:bottom w:val="single" w:sz="8" w:space="0" w:color="4BACC6" w:themeColor="accent5"/>
+          <w:right w:val="nil"/>
+          <w:insideH w:val="nil"/>
+          <w:insideV w:val="nil"/>
+        </w:tcBorders>
+      </w:tcPr>
+    </w:tblStylePr>
+    <w:tblStylePr w:type="lastRow">
+      <w:pPr>
+        <w:spacing w:before="0" w:after="0" w:line="240" w:lineRule="auto"/>
+      </w:pPr>
+      <w:rPr>
+        <w:b/>
+        <w:bCs/>
+      </w:rPr>
+      <w:tblPr/>
+      <w:tcPr>
+        <w:tcBorders>
+          <w:top w:val="single" w:sz="8" w:space="0" w:color="4BACC6" w:themeColor="accent5"/>
+          <w:left w:val="nil"/>
+          <w:bottom w:val="single" w:sz="8" w:space="0" w:color="4BACC6" w:themeColor="accent5"/>
+          <w:right w:val="nil"/>
+          <w:insideH w:val="nil"/>
+          <w:insideV w:val="nil"/>
+        </w:tcBorders>
+      </w:tcPr>
+    </w:tblStylePr>
+    <w:tblStylePr w:type="firstCol">
+      <w:rPr>
+        <w:b/>
+        <w:bCs/>
+      </w:rPr>
+    </w:tblStylePr>
+    <w:tblStylePr w:type="lastCol">
+      <w:rPr>
+        <w:b/>
+        <w:bCs/>
+      </w:rPr>
+    </w:tblStylePr>
+    <w:tblStylePr w:type="band1Vert">
+      <w:tblPr/>
+      <w:tcPr>
+        <w:tcBorders>
+          <w:left w:val="nil"/>
+          <w:right w:val="nil"/>
+          <w:insideH w:val="nil"/>
+          <w:insideV w:val="nil"/>
+        </w:tcBorders>
+        <w:shd w:val="clear" w:color="auto" w:fill="D2EAF1" w:themeFill="accent5" w:themeFillTint="3F"/>
+      </w:tcPr>
+    </w:tblStylePr>
+    <w:tblStylePr w:type="band1Horz">
+      <w:tblPr/>
+      <w:tcPr>
+        <w:tcBorders>
+          <w:left w:val="nil"/>
+          <w:right w:val="nil"/>
+          <w:insideH w:val="nil"/>
+          <w:insideV w:val="nil"/>
+        </w:tcBorders>
+        <w:shd w:val="clear" w:color="auto" w:fill="D2EAF1" w:themeFill="accent5" w:themeFillTint="3F"/>
+      </w:tcPr>
+    </w:tblStylePr>
+  </w:style>
+  <w:style w:type="paragraph" w:styleId="PargrafodaLista">
+    <w:name w:val="List Paragraph"/>
+    <w:basedOn w:val="Normal"/>
+    <w:uiPriority w:val="34"/>
+    <w:qFormat/>
+    <w:rsid w:val="004A48C6"/>
+    <w:pPr>
+      <w:ind w:left="720"/>
+      <w:contextualSpacing/>
+    </w:pPr>
+  </w:style>
+  <w:style w:type="table" w:styleId="GradeClara">
+    <w:name w:val="Light Grid"/>
+    <w:basedOn w:val="Tabelanormal"/>
+    <w:uiPriority w:val="62"/>
+    <w:rsid w:val="001E29D5"/>
+    <w:pPr>
+      <w:spacing w:after="0" w:line="240" w:lineRule="auto"/>
+    </w:pPr>
+    <w:tblPr>
+      <w:tblStyleRowBandSize w:val="1"/>
+      <w:tblStyleColBandSize w:val="1"/>
+      <w:tblBorders>
+        <w:top w:val="single" w:sz="8" w:space="0" w:color="000000" w:themeColor="text1"/>
+        <w:left w:val="single" w:sz="8" w:space="0" w:color="000000" w:themeColor="text1"/>
+        <w:bottom w:val="single" w:sz="8" w:space="0" w:color="000000" w:themeColor="text1"/>
+        <w:right w:val="single" w:sz="8" w:space="0" w:color="000000" w:themeColor="text1"/>
+        <w:insideH w:val="single" w:sz="8" w:space="0" w:color="000000" w:themeColor="text1"/>
+        <w:insideV w:val="single" w:sz="8" w:space="0" w:color="000000" w:themeColor="text1"/>
+      </w:tblBorders>
+    </w:tblPr>
+    <w:tblStylePr w:type="firstRow">
+      <w:pPr>
+        <w:spacing w:before="0" w:after="0" w:line="240" w:lineRule="auto"/>
+      </w:pPr>
+      <w:rPr>
+        <w:rFonts w:asciiTheme="majorHAnsi" w:eastAsiaTheme="majorEastAsia" w:hAnsiTheme="majorHAnsi" w:cstheme="majorBidi"/>
+        <w:b/>
+        <w:bCs/>
+      </w:rPr>
+      <w:tblPr/>
+      <w:tcPr>
+        <w:tcBorders>
+          <w:top w:val="single" w:sz="8" w:space="0" w:color="000000" w:themeColor="text1"/>
+          <w:left w:val="single" w:sz="8" w:space="0" w:color="000000" w:themeColor="text1"/>
+          <w:bottom w:val="single" w:sz="18" w:space="0" w:color="000000" w:themeColor="text1"/>
+          <w:right w:val="single" w:sz="8" w:space="0" w:color="000000" w:themeColor="text1"/>
+          <w:insideH w:val="nil"/>
+          <w:insideV w:val="single" w:sz="8" w:space="0" w:color="000000" w:themeColor="text1"/>
+        </w:tcBorders>
+      </w:tcPr>
+    </w:tblStylePr>
+    <w:tblStylePr w:type="lastRow">
+      <w:pPr>
+        <w:spacing w:before="0" w:after="0" w:line="240" w:lineRule="auto"/>
+      </w:pPr>
+      <w:rPr>
+        <w:rFonts w:asciiTheme="majorHAnsi" w:eastAsiaTheme="majorEastAsia" w:hAnsiTheme="majorHAnsi" w:cstheme="majorBidi"/>
+        <w:b/>
+        <w:bCs/>
+      </w:rPr>
+      <w:tblPr/>
+      <w:tcPr>
+        <w:tcBorders>
+          <w:top w:val="double" w:sz="6" w:space="0" w:color="000000" w:themeColor="text1"/>
+          <w:left w:val="single" w:sz="8" w:space="0" w:color="000000" w:themeColor="text1"/>
+          <w:bottom w:val="single" w:sz="8" w:space="0" w:color="000000" w:themeColor="text1"/>
+          <w:right w:val="single" w:sz="8" w:space="0" w:color="000000" w:themeColor="text1"/>
+          <w:insideH w:val="nil"/>
+          <w:insideV w:val="single" w:sz="8" w:space="0" w:color="000000" w:themeColor="text1"/>
+        </w:tcBorders>
+      </w:tcPr>
+    </w:tblStylePr>
+    <w:tblStylePr w:type="firstCol">
+      <w:rPr>
+        <w:rFonts w:asciiTheme="majorHAnsi" w:eastAsiaTheme="majorEastAsia" w:hAnsiTheme="majorHAnsi" w:cstheme="majorBidi"/>
+        <w:b/>
+        <w:bCs/>
+      </w:rPr>
+    </w:tblStylePr>
+    <w:tblStylePr w:type="lastCol">
+      <w:rPr>
+        <w:rFonts w:asciiTheme="majorHAnsi" w:eastAsiaTheme="majorEastAsia" w:hAnsiTheme="majorHAnsi" w:cstheme="majorBidi"/>
+        <w:b/>
+        <w:bCs/>
+      </w:rPr>
+      <w:tblPr/>
+      <w:tcPr>
+        <w:tcBorders>
+          <w:top w:val="single" w:sz="8" w:space="0" w:color="000000" w:themeColor="text1"/>
+          <w:left w:val="single" w:sz="8" w:space="0" w:color="000000" w:themeColor="text1"/>
+          <w:bottom w:val="single" w:sz="8" w:space="0" w:color="000000" w:themeColor="text1"/>
+          <w:right w:val="single" w:sz="8" w:space="0" w:color="000000" w:themeColor="text1"/>
+        </w:tcBorders>
+      </w:tcPr>
+    </w:tblStylePr>
+    <w:tblStylePr w:type="band1Vert">
+      <w:tblPr/>
+      <w:tcPr>
+        <w:tcBorders>
+          <w:top w:val="single" w:sz="8" w:space="0" w:color="000000" w:themeColor="text1"/>
+          <w:left w:val="single" w:sz="8" w:space="0" w:color="000000" w:themeColor="text1"/>
+          <w:bottom w:val="single" w:sz="8" w:space="0" w:color="000000" w:themeColor="text1"/>
+          <w:right w:val="single" w:sz="8" w:space="0" w:color="000000" w:themeColor="text1"/>
+        </w:tcBorders>
+        <w:shd w:val="clear" w:color="auto" w:fill="C0C0C0" w:themeFill="text1" w:themeFillTint="3F"/>
+      </w:tcPr>
+    </w:tblStylePr>
+    <w:tblStylePr w:type="band1Horz">
+      <w:tblPr/>
+      <w:tcPr>
+        <w:tcBorders>
+          <w:top w:val="single" w:sz="8" w:space="0" w:color="000000" w:themeColor="text1"/>
+          <w:left w:val="single" w:sz="8" w:space="0" w:color="000000" w:themeColor="text1"/>
+          <w:bottom w:val="single" w:sz="8" w:space="0" w:color="000000" w:themeColor="text1"/>
+          <w:right w:val="single" w:sz="8" w:space="0" w:color="000000" w:themeColor="text1"/>
+          <w:insideV w:val="single" w:sz="8" w:space="0" w:color="000000" w:themeColor="text1"/>
+        </w:tcBorders>
+        <w:shd w:val="clear" w:color="auto" w:fill="C0C0C0" w:themeFill="text1" w:themeFillTint="3F"/>
+      </w:tcPr>
+    </w:tblStylePr>
+    <w:tblStylePr w:type="band2Horz">
+      <w:tblPr/>
+      <w:tcPr>
+        <w:tcBorders>
+          <w:top w:val="single" w:sz="8" w:space="0" w:color="000000" w:themeColor="text1"/>
+          <w:left w:val="single" w:sz="8" w:space="0" w:color="000000" w:themeColor="text1"/>
+          <w:bottom w:val="single" w:sz="8" w:space="0" w:color="000000" w:themeColor="text1"/>
+          <w:right w:val="single" w:sz="8" w:space="0" w:color="000000" w:themeColor="text1"/>
+          <w:insideV w:val="single" w:sz="8" w:space="0" w:color="000000" w:themeColor="text1"/>
+        </w:tcBorders>
+      </w:tcPr>
+    </w:tblStylePr>
+  </w:style>
+  <w:style w:type="paragraph" w:styleId="NormalWeb">
+    <w:name w:val="Normal (Web)"/>
+    <w:basedOn w:val="Normal"/>
+    <w:uiPriority w:val="99"/>
+    <w:unhideWhenUsed/>
+    <w:rsid w:val="00A179B0"/>
+    <w:pPr>
+      <w:spacing w:before="100" w:beforeAutospacing="1" w:after="100" w:afterAutospacing="1" w:line="240" w:lineRule="auto"/>
+      <w:jc w:val="left"/>
+    </w:pPr>
+    <w:rPr>
+      <w:rFonts w:ascii="Times New Roman" w:eastAsiaTheme="minorEastAsia" w:hAnsi="Times New Roman" w:cs="Times New Roman"/>
+      <w:sz w:val="24"/>
+      <w:szCs w:val="24"/>
+      <w:lang w:eastAsia="pt-BR"/>
+    </w:rPr>
   </w:style>
 </w:styles>
 </file>
@@ -5759,6 +8367,318 @@
       </w:tcPr>
     </w:tblStylePr>
   </w:style>
+  <w:style w:type="paragraph" w:styleId="CabealhodoSumrio">
+    <w:name w:val="TOC Heading"/>
+    <w:basedOn w:val="Ttulo1"/>
+    <w:next w:val="Normal"/>
+    <w:uiPriority w:val="39"/>
+    <w:unhideWhenUsed/>
+    <w:qFormat/>
+    <w:rsid w:val="00D31B22"/>
+    <w:pPr>
+      <w:jc w:val="left"/>
+      <w:outlineLvl w:val="9"/>
+    </w:pPr>
+    <w:rPr>
+      <w:lang w:eastAsia="pt-BR"/>
+    </w:rPr>
+  </w:style>
+  <w:style w:type="paragraph" w:styleId="Sumrio1">
+    <w:name w:val="toc 1"/>
+    <w:basedOn w:val="Normal"/>
+    <w:next w:val="Normal"/>
+    <w:autoRedefine/>
+    <w:uiPriority w:val="39"/>
+    <w:unhideWhenUsed/>
+    <w:rsid w:val="00D31B22"/>
+    <w:pPr>
+      <w:spacing w:after="100"/>
+    </w:pPr>
+  </w:style>
+  <w:style w:type="paragraph" w:styleId="Sumrio2">
+    <w:name w:val="toc 2"/>
+    <w:basedOn w:val="Normal"/>
+    <w:next w:val="Normal"/>
+    <w:autoRedefine/>
+    <w:uiPriority w:val="39"/>
+    <w:unhideWhenUsed/>
+    <w:rsid w:val="00D31B22"/>
+    <w:pPr>
+      <w:spacing w:after="100"/>
+      <w:ind w:left="220"/>
+    </w:pPr>
+  </w:style>
+  <w:style w:type="paragraph" w:styleId="Sumrio3">
+    <w:name w:val="toc 3"/>
+    <w:basedOn w:val="Normal"/>
+    <w:next w:val="Normal"/>
+    <w:autoRedefine/>
+    <w:uiPriority w:val="39"/>
+    <w:unhideWhenUsed/>
+    <w:rsid w:val="00D31B22"/>
+    <w:pPr>
+      <w:spacing w:after="100"/>
+      <w:ind w:left="440"/>
+    </w:pPr>
+  </w:style>
+  <w:style w:type="character" w:styleId="Hyperlink">
+    <w:name w:val="Hyperlink"/>
+    <w:basedOn w:val="Fontepargpadro"/>
+    <w:uiPriority w:val="99"/>
+    <w:unhideWhenUsed/>
+    <w:rsid w:val="00D31B22"/>
+    <w:rPr>
+      <w:color w:val="0000FF" w:themeColor="hyperlink"/>
+      <w:u w:val="single"/>
+    </w:rPr>
+  </w:style>
+  <w:style w:type="table" w:styleId="SombreamentoClaro-nfase5">
+    <w:name w:val="Light Shading Accent 5"/>
+    <w:basedOn w:val="Tabelanormal"/>
+    <w:uiPriority w:val="60"/>
+    <w:rsid w:val="00043F33"/>
+    <w:pPr>
+      <w:spacing w:after="0" w:line="240" w:lineRule="auto"/>
+    </w:pPr>
+    <w:rPr>
+      <w:color w:val="31849B" w:themeColor="accent5" w:themeShade="BF"/>
+    </w:rPr>
+    <w:tblPr>
+      <w:tblStyleRowBandSize w:val="1"/>
+      <w:tblStyleColBandSize w:val="1"/>
+      <w:tblBorders>
+        <w:top w:val="single" w:sz="8" w:space="0" w:color="4BACC6" w:themeColor="accent5"/>
+        <w:bottom w:val="single" w:sz="8" w:space="0" w:color="4BACC6" w:themeColor="accent5"/>
+      </w:tblBorders>
+    </w:tblPr>
+    <w:tblStylePr w:type="firstRow">
+      <w:pPr>
+        <w:spacing w:before="0" w:after="0" w:line="240" w:lineRule="auto"/>
+      </w:pPr>
+      <w:rPr>
+        <w:b/>
+        <w:bCs/>
+      </w:rPr>
+      <w:tblPr/>
+      <w:tcPr>
+        <w:tcBorders>
+          <w:top w:val="single" w:sz="8" w:space="0" w:color="4BACC6" w:themeColor="accent5"/>
+          <w:left w:val="nil"/>
+          <w:bottom w:val="single" w:sz="8" w:space="0" w:color="4BACC6" w:themeColor="accent5"/>
+          <w:right w:val="nil"/>
+          <w:insideH w:val="nil"/>
+          <w:insideV w:val="nil"/>
+        </w:tcBorders>
+      </w:tcPr>
+    </w:tblStylePr>
+    <w:tblStylePr w:type="lastRow">
+      <w:pPr>
+        <w:spacing w:before="0" w:after="0" w:line="240" w:lineRule="auto"/>
+      </w:pPr>
+      <w:rPr>
+        <w:b/>
+        <w:bCs/>
+      </w:rPr>
+      <w:tblPr/>
+      <w:tcPr>
+        <w:tcBorders>
+          <w:top w:val="single" w:sz="8" w:space="0" w:color="4BACC6" w:themeColor="accent5"/>
+          <w:left w:val="nil"/>
+          <w:bottom w:val="single" w:sz="8" w:space="0" w:color="4BACC6" w:themeColor="accent5"/>
+          <w:right w:val="nil"/>
+          <w:insideH w:val="nil"/>
+          <w:insideV w:val="nil"/>
+        </w:tcBorders>
+      </w:tcPr>
+    </w:tblStylePr>
+    <w:tblStylePr w:type="firstCol">
+      <w:rPr>
+        <w:b/>
+        <w:bCs/>
+      </w:rPr>
+    </w:tblStylePr>
+    <w:tblStylePr w:type="lastCol">
+      <w:rPr>
+        <w:b/>
+        <w:bCs/>
+      </w:rPr>
+    </w:tblStylePr>
+    <w:tblStylePr w:type="band1Vert">
+      <w:tblPr/>
+      <w:tcPr>
+        <w:tcBorders>
+          <w:left w:val="nil"/>
+          <w:right w:val="nil"/>
+          <w:insideH w:val="nil"/>
+          <w:insideV w:val="nil"/>
+        </w:tcBorders>
+        <w:shd w:val="clear" w:color="auto" w:fill="D2EAF1" w:themeFill="accent5" w:themeFillTint="3F"/>
+      </w:tcPr>
+    </w:tblStylePr>
+    <w:tblStylePr w:type="band1Horz">
+      <w:tblPr/>
+      <w:tcPr>
+        <w:tcBorders>
+          <w:left w:val="nil"/>
+          <w:right w:val="nil"/>
+          <w:insideH w:val="nil"/>
+          <w:insideV w:val="nil"/>
+        </w:tcBorders>
+        <w:shd w:val="clear" w:color="auto" w:fill="D2EAF1" w:themeFill="accent5" w:themeFillTint="3F"/>
+      </w:tcPr>
+    </w:tblStylePr>
+  </w:style>
+  <w:style w:type="paragraph" w:styleId="PargrafodaLista">
+    <w:name w:val="List Paragraph"/>
+    <w:basedOn w:val="Normal"/>
+    <w:uiPriority w:val="34"/>
+    <w:qFormat/>
+    <w:rsid w:val="004A48C6"/>
+    <w:pPr>
+      <w:ind w:left="720"/>
+      <w:contextualSpacing/>
+    </w:pPr>
+  </w:style>
+  <w:style w:type="table" w:styleId="GradeClara">
+    <w:name w:val="Light Grid"/>
+    <w:basedOn w:val="Tabelanormal"/>
+    <w:uiPriority w:val="62"/>
+    <w:rsid w:val="001E29D5"/>
+    <w:pPr>
+      <w:spacing w:after="0" w:line="240" w:lineRule="auto"/>
+    </w:pPr>
+    <w:tblPr>
+      <w:tblStyleRowBandSize w:val="1"/>
+      <w:tblStyleColBandSize w:val="1"/>
+      <w:tblBorders>
+        <w:top w:val="single" w:sz="8" w:space="0" w:color="000000" w:themeColor="text1"/>
+        <w:left w:val="single" w:sz="8" w:space="0" w:color="000000" w:themeColor="text1"/>
+        <w:bottom w:val="single" w:sz="8" w:space="0" w:color="000000" w:themeColor="text1"/>
+        <w:right w:val="single" w:sz="8" w:space="0" w:color="000000" w:themeColor="text1"/>
+        <w:insideH w:val="single" w:sz="8" w:space="0" w:color="000000" w:themeColor="text1"/>
+        <w:insideV w:val="single" w:sz="8" w:space="0" w:color="000000" w:themeColor="text1"/>
+      </w:tblBorders>
+    </w:tblPr>
+    <w:tblStylePr w:type="firstRow">
+      <w:pPr>
+        <w:spacing w:before="0" w:after="0" w:line="240" w:lineRule="auto"/>
+      </w:pPr>
+      <w:rPr>
+        <w:rFonts w:asciiTheme="majorHAnsi" w:eastAsiaTheme="majorEastAsia" w:hAnsiTheme="majorHAnsi" w:cstheme="majorBidi"/>
+        <w:b/>
+        <w:bCs/>
+      </w:rPr>
+      <w:tblPr/>
+      <w:tcPr>
+        <w:tcBorders>
+          <w:top w:val="single" w:sz="8" w:space="0" w:color="000000" w:themeColor="text1"/>
+          <w:left w:val="single" w:sz="8" w:space="0" w:color="000000" w:themeColor="text1"/>
+          <w:bottom w:val="single" w:sz="18" w:space="0" w:color="000000" w:themeColor="text1"/>
+          <w:right w:val="single" w:sz="8" w:space="0" w:color="000000" w:themeColor="text1"/>
+          <w:insideH w:val="nil"/>
+          <w:insideV w:val="single" w:sz="8" w:space="0" w:color="000000" w:themeColor="text1"/>
+        </w:tcBorders>
+      </w:tcPr>
+    </w:tblStylePr>
+    <w:tblStylePr w:type="lastRow">
+      <w:pPr>
+        <w:spacing w:before="0" w:after="0" w:line="240" w:lineRule="auto"/>
+      </w:pPr>
+      <w:rPr>
+        <w:rFonts w:asciiTheme="majorHAnsi" w:eastAsiaTheme="majorEastAsia" w:hAnsiTheme="majorHAnsi" w:cstheme="majorBidi"/>
+        <w:b/>
+        <w:bCs/>
+      </w:rPr>
+      <w:tblPr/>
+      <w:tcPr>
+        <w:tcBorders>
+          <w:top w:val="double" w:sz="6" w:space="0" w:color="000000" w:themeColor="text1"/>
+          <w:left w:val="single" w:sz="8" w:space="0" w:color="000000" w:themeColor="text1"/>
+          <w:bottom w:val="single" w:sz="8" w:space="0" w:color="000000" w:themeColor="text1"/>
+          <w:right w:val="single" w:sz="8" w:space="0" w:color="000000" w:themeColor="text1"/>
+          <w:insideH w:val="nil"/>
+          <w:insideV w:val="single" w:sz="8" w:space="0" w:color="000000" w:themeColor="text1"/>
+        </w:tcBorders>
+      </w:tcPr>
+    </w:tblStylePr>
+    <w:tblStylePr w:type="firstCol">
+      <w:rPr>
+        <w:rFonts w:asciiTheme="majorHAnsi" w:eastAsiaTheme="majorEastAsia" w:hAnsiTheme="majorHAnsi" w:cstheme="majorBidi"/>
+        <w:b/>
+        <w:bCs/>
+      </w:rPr>
+    </w:tblStylePr>
+    <w:tblStylePr w:type="lastCol">
+      <w:rPr>
+        <w:rFonts w:asciiTheme="majorHAnsi" w:eastAsiaTheme="majorEastAsia" w:hAnsiTheme="majorHAnsi" w:cstheme="majorBidi"/>
+        <w:b/>
+        <w:bCs/>
+      </w:rPr>
+      <w:tblPr/>
+      <w:tcPr>
+        <w:tcBorders>
+          <w:top w:val="single" w:sz="8" w:space="0" w:color="000000" w:themeColor="text1"/>
+          <w:left w:val="single" w:sz="8" w:space="0" w:color="000000" w:themeColor="text1"/>
+          <w:bottom w:val="single" w:sz="8" w:space="0" w:color="000000" w:themeColor="text1"/>
+          <w:right w:val="single" w:sz="8" w:space="0" w:color="000000" w:themeColor="text1"/>
+        </w:tcBorders>
+      </w:tcPr>
+    </w:tblStylePr>
+    <w:tblStylePr w:type="band1Vert">
+      <w:tblPr/>
+      <w:tcPr>
+        <w:tcBorders>
+          <w:top w:val="single" w:sz="8" w:space="0" w:color="000000" w:themeColor="text1"/>
+          <w:left w:val="single" w:sz="8" w:space="0" w:color="000000" w:themeColor="text1"/>
+          <w:bottom w:val="single" w:sz="8" w:space="0" w:color="000000" w:themeColor="text1"/>
+          <w:right w:val="single" w:sz="8" w:space="0" w:color="000000" w:themeColor="text1"/>
+        </w:tcBorders>
+        <w:shd w:val="clear" w:color="auto" w:fill="C0C0C0" w:themeFill="text1" w:themeFillTint="3F"/>
+      </w:tcPr>
+    </w:tblStylePr>
+    <w:tblStylePr w:type="band1Horz">
+      <w:tblPr/>
+      <w:tcPr>
+        <w:tcBorders>
+          <w:top w:val="single" w:sz="8" w:space="0" w:color="000000" w:themeColor="text1"/>
+          <w:left w:val="single" w:sz="8" w:space="0" w:color="000000" w:themeColor="text1"/>
+          <w:bottom w:val="single" w:sz="8" w:space="0" w:color="000000" w:themeColor="text1"/>
+          <w:right w:val="single" w:sz="8" w:space="0" w:color="000000" w:themeColor="text1"/>
+          <w:insideV w:val="single" w:sz="8" w:space="0" w:color="000000" w:themeColor="text1"/>
+        </w:tcBorders>
+        <w:shd w:val="clear" w:color="auto" w:fill="C0C0C0" w:themeFill="text1" w:themeFillTint="3F"/>
+      </w:tcPr>
+    </w:tblStylePr>
+    <w:tblStylePr w:type="band2Horz">
+      <w:tblPr/>
+      <w:tcPr>
+        <w:tcBorders>
+          <w:top w:val="single" w:sz="8" w:space="0" w:color="000000" w:themeColor="text1"/>
+          <w:left w:val="single" w:sz="8" w:space="0" w:color="000000" w:themeColor="text1"/>
+          <w:bottom w:val="single" w:sz="8" w:space="0" w:color="000000" w:themeColor="text1"/>
+          <w:right w:val="single" w:sz="8" w:space="0" w:color="000000" w:themeColor="text1"/>
+          <w:insideV w:val="single" w:sz="8" w:space="0" w:color="000000" w:themeColor="text1"/>
+        </w:tcBorders>
+      </w:tcPr>
+    </w:tblStylePr>
+  </w:style>
+  <w:style w:type="paragraph" w:styleId="NormalWeb">
+    <w:name w:val="Normal (Web)"/>
+    <w:basedOn w:val="Normal"/>
+    <w:uiPriority w:val="99"/>
+    <w:unhideWhenUsed/>
+    <w:rsid w:val="00A179B0"/>
+    <w:pPr>
+      <w:spacing w:before="100" w:beforeAutospacing="1" w:after="100" w:afterAutospacing="1" w:line="240" w:lineRule="auto"/>
+      <w:jc w:val="left"/>
+    </w:pPr>
+    <w:rPr>
+      <w:rFonts w:ascii="Times New Roman" w:eastAsiaTheme="minorEastAsia" w:hAnsi="Times New Roman" w:cs="Times New Roman"/>
+      <w:sz w:val="24"/>
+      <w:szCs w:val="24"/>
+      <w:lang w:eastAsia="pt-BR"/>
+    </w:rPr>
+  </w:style>
 </w:styles>
 </file>
 
@@ -6016,11 +8936,11 @@
         </c:dLbls>
         <c:marker val="1"/>
         <c:smooth val="0"/>
-        <c:axId val="142048640"/>
-        <c:axId val="142076544"/>
+        <c:axId val="163856768"/>
+        <c:axId val="163859456"/>
       </c:lineChart>
       <c:catAx>
-        <c:axId val="142048640"/>
+        <c:axId val="163856768"/>
         <c:scaling>
           <c:orientation val="minMax"/>
         </c:scaling>
@@ -6030,7 +8950,7 @@
         <c:majorTickMark val="none"/>
         <c:minorTickMark val="none"/>
         <c:tickLblPos val="nextTo"/>
-        <c:crossAx val="142076544"/>
+        <c:crossAx val="163859456"/>
         <c:crosses val="autoZero"/>
         <c:auto val="1"/>
         <c:lblAlgn val="ctr"/>
@@ -6038,7 +8958,7 @@
         <c:noMultiLvlLbl val="0"/>
       </c:catAx>
       <c:valAx>
-        <c:axId val="142076544"/>
+        <c:axId val="163859456"/>
         <c:scaling>
           <c:orientation val="minMax"/>
         </c:scaling>
@@ -6049,7 +8969,7 @@
         <c:majorTickMark val="none"/>
         <c:minorTickMark val="none"/>
         <c:tickLblPos val="nextTo"/>
-        <c:crossAx val="142048640"/>
+        <c:crossAx val="163856768"/>
         <c:crosses val="autoZero"/>
         <c:crossBetween val="between"/>
       </c:valAx>
@@ -6175,11 +9095,11 @@
         <c:dropLines/>
         <c:marker val="1"/>
         <c:smooth val="0"/>
-        <c:axId val="142203136"/>
-        <c:axId val="142496128"/>
+        <c:axId val="163867264"/>
+        <c:axId val="163869440"/>
       </c:lineChart>
       <c:catAx>
-        <c:axId val="142203136"/>
+        <c:axId val="163867264"/>
         <c:scaling>
           <c:orientation val="minMax"/>
         </c:scaling>
@@ -6212,7 +9132,7 @@
         <c:majorTickMark val="none"/>
         <c:minorTickMark val="none"/>
         <c:tickLblPos val="nextTo"/>
-        <c:crossAx val="142496128"/>
+        <c:crossAx val="163869440"/>
         <c:crosses val="autoZero"/>
         <c:auto val="1"/>
         <c:lblAlgn val="ctr"/>
@@ -6220,7 +9140,7 @@
         <c:noMultiLvlLbl val="0"/>
       </c:catAx>
       <c:valAx>
-        <c:axId val="142496128"/>
+        <c:axId val="163869440"/>
         <c:scaling>
           <c:orientation val="minMax"/>
           <c:min val="60"/>
@@ -6250,11 +9170,489 @@
         <c:majorTickMark val="out"/>
         <c:minorTickMark val="none"/>
         <c:tickLblPos val="nextTo"/>
-        <c:crossAx val="142203136"/>
+        <c:crossAx val="163867264"/>
         <c:crosses val="autoZero"/>
         <c:crossBetween val="between"/>
       </c:valAx>
     </c:plotArea>
+    <c:plotVisOnly val="1"/>
+    <c:dispBlanksAs val="gap"/>
+    <c:showDLblsOverMax val="0"/>
+  </c:chart>
+  <c:externalData r:id="rId1">
+    <c:autoUpdate val="0"/>
+  </c:externalData>
+</c:chartSpace>
+</file>
+
+<file path=word/charts/chart3.xml><?xml version="1.0" encoding="utf-8"?>
+<c:chartSpace xmlns:c="http://schemas.openxmlformats.org/drawingml/2006/chart" xmlns:a="http://schemas.openxmlformats.org/drawingml/2006/main" xmlns:r="http://schemas.openxmlformats.org/officeDocument/2006/relationships">
+  <c:date1904 val="0"/>
+  <c:lang val="pt-BR"/>
+  <c:roundedCorners val="0"/>
+  <mc:AlternateContent xmlns:mc="http://schemas.openxmlformats.org/markup-compatibility/2006">
+    <mc:Choice xmlns:c14="http://schemas.microsoft.com/office/drawing/2007/8/2/chart" Requires="c14">
+      <c14:style val="102"/>
+    </mc:Choice>
+    <mc:Fallback>
+      <c:style val="2"/>
+    </mc:Fallback>
+  </mc:AlternateContent>
+  <c:chart>
+    <c:autoTitleDeleted val="1"/>
+    <c:plotArea>
+      <c:layout/>
+      <c:barChart>
+        <c:barDir val="bar"/>
+        <c:grouping val="clustered"/>
+        <c:varyColors val="0"/>
+        <c:ser>
+          <c:idx val="0"/>
+          <c:order val="0"/>
+          <c:tx>
+            <c:strRef>
+              <c:f>Instabilidade!$P$2</c:f>
+              <c:strCache>
+                <c:ptCount val="1"/>
+                <c:pt idx="0">
+                  <c:v>2 Partições</c:v>
+                </c:pt>
+              </c:strCache>
+            </c:strRef>
+          </c:tx>
+          <c:invertIfNegative val="0"/>
+          <c:cat>
+            <c:strRef>
+              <c:f>Instabilidade!$Q$1:$V$1</c:f>
+              <c:strCache>
+                <c:ptCount val="6"/>
+                <c:pt idx="0">
+                  <c:v>Erro 0.025 - 10 nós</c:v>
+                </c:pt>
+                <c:pt idx="1">
+                  <c:v>Erro 0.025  -  5 nós</c:v>
+                </c:pt>
+                <c:pt idx="2">
+                  <c:v>Erro 0.05  - 10 nós</c:v>
+                </c:pt>
+                <c:pt idx="3">
+                  <c:v>Erro 0.05   -   5 nós</c:v>
+                </c:pt>
+                <c:pt idx="4">
+                  <c:v>Erro 0.08  - 10 nós</c:v>
+                </c:pt>
+                <c:pt idx="5">
+                  <c:v>Erro 0.08  -   5 nós</c:v>
+                </c:pt>
+              </c:strCache>
+            </c:strRef>
+          </c:cat>
+          <c:val>
+            <c:numRef>
+              <c:f>Instabilidade!$Q$2:$V$2</c:f>
+              <c:numCache>
+                <c:formatCode>General</c:formatCode>
+                <c:ptCount val="6"/>
+                <c:pt idx="0">
+                  <c:v>741</c:v>
+                </c:pt>
+                <c:pt idx="1">
+                  <c:v>674</c:v>
+                </c:pt>
+                <c:pt idx="2">
+                  <c:v>896</c:v>
+                </c:pt>
+                <c:pt idx="3">
+                  <c:v>599</c:v>
+                </c:pt>
+                <c:pt idx="4">
+                  <c:v>816</c:v>
+                </c:pt>
+                <c:pt idx="5">
+                  <c:v>975</c:v>
+                </c:pt>
+              </c:numCache>
+            </c:numRef>
+          </c:val>
+        </c:ser>
+        <c:ser>
+          <c:idx val="1"/>
+          <c:order val="1"/>
+          <c:tx>
+            <c:strRef>
+              <c:f>Instabilidade!$P$3</c:f>
+              <c:strCache>
+                <c:ptCount val="1"/>
+                <c:pt idx="0">
+                  <c:v>3 Partições</c:v>
+                </c:pt>
+              </c:strCache>
+            </c:strRef>
+          </c:tx>
+          <c:invertIfNegative val="0"/>
+          <c:cat>
+            <c:strRef>
+              <c:f>Instabilidade!$Q$1:$V$1</c:f>
+              <c:strCache>
+                <c:ptCount val="6"/>
+                <c:pt idx="0">
+                  <c:v>Erro 0.025 - 10 nós</c:v>
+                </c:pt>
+                <c:pt idx="1">
+                  <c:v>Erro 0.025  -  5 nós</c:v>
+                </c:pt>
+                <c:pt idx="2">
+                  <c:v>Erro 0.05  - 10 nós</c:v>
+                </c:pt>
+                <c:pt idx="3">
+                  <c:v>Erro 0.05   -   5 nós</c:v>
+                </c:pt>
+                <c:pt idx="4">
+                  <c:v>Erro 0.08  - 10 nós</c:v>
+                </c:pt>
+                <c:pt idx="5">
+                  <c:v>Erro 0.08  -   5 nós</c:v>
+                </c:pt>
+              </c:strCache>
+            </c:strRef>
+          </c:cat>
+          <c:val>
+            <c:numRef>
+              <c:f>Instabilidade!$Q$3:$V$3</c:f>
+              <c:numCache>
+                <c:formatCode>General</c:formatCode>
+                <c:ptCount val="6"/>
+                <c:pt idx="0">
+                  <c:v>544</c:v>
+                </c:pt>
+                <c:pt idx="1">
+                  <c:v>650</c:v>
+                </c:pt>
+                <c:pt idx="2">
+                  <c:v>832</c:v>
+                </c:pt>
+                <c:pt idx="3">
+                  <c:v>555</c:v>
+                </c:pt>
+                <c:pt idx="4">
+                  <c:v>768</c:v>
+                </c:pt>
+                <c:pt idx="5">
+                  <c:v>741</c:v>
+                </c:pt>
+              </c:numCache>
+            </c:numRef>
+          </c:val>
+        </c:ser>
+        <c:dLbls>
+          <c:showLegendKey val="0"/>
+          <c:showVal val="0"/>
+          <c:showCatName val="0"/>
+          <c:showSerName val="0"/>
+          <c:showPercent val="0"/>
+          <c:showBubbleSize val="0"/>
+        </c:dLbls>
+        <c:gapWidth val="300"/>
+        <c:axId val="163984512"/>
+        <c:axId val="163986048"/>
+      </c:barChart>
+      <c:catAx>
+        <c:axId val="163984512"/>
+        <c:scaling>
+          <c:orientation val="minMax"/>
+        </c:scaling>
+        <c:delete val="0"/>
+        <c:axPos val="l"/>
+        <c:majorTickMark val="none"/>
+        <c:minorTickMark val="none"/>
+        <c:tickLblPos val="nextTo"/>
+        <c:crossAx val="163986048"/>
+        <c:crosses val="autoZero"/>
+        <c:auto val="1"/>
+        <c:lblAlgn val="ctr"/>
+        <c:lblOffset val="100"/>
+        <c:noMultiLvlLbl val="0"/>
+      </c:catAx>
+      <c:valAx>
+        <c:axId val="163986048"/>
+        <c:scaling>
+          <c:orientation val="minMax"/>
+          <c:max val="1000"/>
+        </c:scaling>
+        <c:delete val="0"/>
+        <c:axPos val="b"/>
+        <c:majorGridlines/>
+        <c:minorGridlines/>
+        <c:title>
+          <c:tx>
+            <c:rich>
+              <a:bodyPr/>
+              <a:lstStyle/>
+              <a:p>
+                <a:pPr>
+                  <a:defRPr/>
+                </a:pPr>
+                <a:r>
+                  <a:rPr lang="pt-BR"/>
+                  <a:t>Passos que possuíam nó(s) com STATUS diferente de NORMAL</a:t>
+                </a:r>
+              </a:p>
+            </c:rich>
+          </c:tx>
+          <c:overlay val="0"/>
+        </c:title>
+        <c:numFmt formatCode="General" sourceLinked="1"/>
+        <c:majorTickMark val="out"/>
+        <c:minorTickMark val="none"/>
+        <c:tickLblPos val="nextTo"/>
+        <c:crossAx val="163984512"/>
+        <c:crosses val="autoZero"/>
+        <c:crossBetween val="between"/>
+      </c:valAx>
+    </c:plotArea>
+    <c:legend>
+      <c:legendPos val="b"/>
+      <c:overlay val="0"/>
+    </c:legend>
+    <c:plotVisOnly val="1"/>
+    <c:dispBlanksAs val="gap"/>
+    <c:showDLblsOverMax val="0"/>
+  </c:chart>
+  <c:externalData r:id="rId1">
+    <c:autoUpdate val="0"/>
+  </c:externalData>
+</c:chartSpace>
+</file>
+
+<file path=word/charts/chart4.xml><?xml version="1.0" encoding="utf-8"?>
+<c:chartSpace xmlns:c="http://schemas.openxmlformats.org/drawingml/2006/chart" xmlns:a="http://schemas.openxmlformats.org/drawingml/2006/main" xmlns:r="http://schemas.openxmlformats.org/officeDocument/2006/relationships">
+  <c:date1904 val="0"/>
+  <c:lang val="pt-BR"/>
+  <c:roundedCorners val="0"/>
+  <mc:AlternateContent xmlns:mc="http://schemas.openxmlformats.org/markup-compatibility/2006">
+    <mc:Choice xmlns:c14="http://schemas.microsoft.com/office/drawing/2007/8/2/chart" Requires="c14">
+      <c14:style val="102"/>
+    </mc:Choice>
+    <mc:Fallback>
+      <c:style val="2"/>
+    </mc:Fallback>
+  </mc:AlternateContent>
+  <c:chart>
+    <c:autoTitleDeleted val="1"/>
+    <c:plotArea>
+      <c:layout/>
+      <c:barChart>
+        <c:barDir val="bar"/>
+        <c:grouping val="clustered"/>
+        <c:varyColors val="0"/>
+        <c:ser>
+          <c:idx val="0"/>
+          <c:order val="0"/>
+          <c:tx>
+            <c:strRef>
+              <c:f>'Porcentagem de nós instáveis'!$O$2</c:f>
+              <c:strCache>
+                <c:ptCount val="1"/>
+                <c:pt idx="0">
+                  <c:v>2 partes</c:v>
+                </c:pt>
+              </c:strCache>
+            </c:strRef>
+          </c:tx>
+          <c:invertIfNegative val="0"/>
+          <c:cat>
+            <c:strRef>
+              <c:f>'Porcentagem de nós instáveis'!$P$1:$U$1</c:f>
+              <c:strCache>
+                <c:ptCount val="6"/>
+                <c:pt idx="0">
+                  <c:v>Erro 0.025 - 10 nós</c:v>
+                </c:pt>
+                <c:pt idx="1">
+                  <c:v>Erro 0.025  -  5 nós</c:v>
+                </c:pt>
+                <c:pt idx="2">
+                  <c:v>Erro 0.05  - 10 nós</c:v>
+                </c:pt>
+                <c:pt idx="3">
+                  <c:v>Erro 0.05   -   5 nós</c:v>
+                </c:pt>
+                <c:pt idx="4">
+                  <c:v>Erro 0.08  - 10 nós</c:v>
+                </c:pt>
+                <c:pt idx="5">
+                  <c:v>Erro 0.08  -   5 nós</c:v>
+                </c:pt>
+              </c:strCache>
+            </c:strRef>
+          </c:cat>
+          <c:val>
+            <c:numRef>
+              <c:f>'Porcentagem de nós instáveis'!$P$2:$U$2</c:f>
+              <c:numCache>
+                <c:formatCode>General</c:formatCode>
+                <c:ptCount val="6"/>
+                <c:pt idx="0">
+                  <c:v>1831</c:v>
+                </c:pt>
+                <c:pt idx="1">
+                  <c:v>1087</c:v>
+                </c:pt>
+                <c:pt idx="2">
+                  <c:v>2665</c:v>
+                </c:pt>
+                <c:pt idx="3">
+                  <c:v>1297</c:v>
+                </c:pt>
+                <c:pt idx="4">
+                  <c:v>1778</c:v>
+                </c:pt>
+                <c:pt idx="5">
+                  <c:v>1838</c:v>
+                </c:pt>
+              </c:numCache>
+            </c:numRef>
+          </c:val>
+        </c:ser>
+        <c:ser>
+          <c:idx val="1"/>
+          <c:order val="1"/>
+          <c:tx>
+            <c:strRef>
+              <c:f>'Porcentagem de nós instáveis'!$O$3</c:f>
+              <c:strCache>
+                <c:ptCount val="1"/>
+                <c:pt idx="0">
+                  <c:v>3 partes</c:v>
+                </c:pt>
+              </c:strCache>
+            </c:strRef>
+          </c:tx>
+          <c:invertIfNegative val="0"/>
+          <c:cat>
+            <c:strRef>
+              <c:f>'Porcentagem de nós instáveis'!$P$1:$U$1</c:f>
+              <c:strCache>
+                <c:ptCount val="6"/>
+                <c:pt idx="0">
+                  <c:v>Erro 0.025 - 10 nós</c:v>
+                </c:pt>
+                <c:pt idx="1">
+                  <c:v>Erro 0.025  -  5 nós</c:v>
+                </c:pt>
+                <c:pt idx="2">
+                  <c:v>Erro 0.05  - 10 nós</c:v>
+                </c:pt>
+                <c:pt idx="3">
+                  <c:v>Erro 0.05   -   5 nós</c:v>
+                </c:pt>
+                <c:pt idx="4">
+                  <c:v>Erro 0.08  - 10 nós</c:v>
+                </c:pt>
+                <c:pt idx="5">
+                  <c:v>Erro 0.08  -   5 nós</c:v>
+                </c:pt>
+              </c:strCache>
+            </c:strRef>
+          </c:cat>
+          <c:val>
+            <c:numRef>
+              <c:f>'Porcentagem de nós instáveis'!$P$3:$U$3</c:f>
+              <c:numCache>
+                <c:formatCode>General</c:formatCode>
+                <c:ptCount val="6"/>
+                <c:pt idx="0">
+                  <c:v>764</c:v>
+                </c:pt>
+                <c:pt idx="1">
+                  <c:v>1004</c:v>
+                </c:pt>
+                <c:pt idx="2">
+                  <c:v>1811</c:v>
+                </c:pt>
+                <c:pt idx="3">
+                  <c:v>945</c:v>
+                </c:pt>
+                <c:pt idx="4">
+                  <c:v>1585</c:v>
+                </c:pt>
+                <c:pt idx="5">
+                  <c:v>1330</c:v>
+                </c:pt>
+              </c:numCache>
+            </c:numRef>
+          </c:val>
+        </c:ser>
+        <c:dLbls>
+          <c:showLegendKey val="0"/>
+          <c:showVal val="0"/>
+          <c:showCatName val="0"/>
+          <c:showSerName val="0"/>
+          <c:showPercent val="0"/>
+          <c:showBubbleSize val="0"/>
+        </c:dLbls>
+        <c:gapWidth val="300"/>
+        <c:axId val="164003200"/>
+        <c:axId val="172561536"/>
+      </c:barChart>
+      <c:catAx>
+        <c:axId val="164003200"/>
+        <c:scaling>
+          <c:orientation val="minMax"/>
+        </c:scaling>
+        <c:delete val="0"/>
+        <c:axPos val="l"/>
+        <c:majorTickMark val="none"/>
+        <c:minorTickMark val="none"/>
+        <c:tickLblPos val="nextTo"/>
+        <c:crossAx val="172561536"/>
+        <c:crosses val="autoZero"/>
+        <c:auto val="1"/>
+        <c:lblAlgn val="ctr"/>
+        <c:lblOffset val="100"/>
+        <c:noMultiLvlLbl val="0"/>
+      </c:catAx>
+      <c:valAx>
+        <c:axId val="172561536"/>
+        <c:scaling>
+          <c:orientation val="minMax"/>
+        </c:scaling>
+        <c:delete val="0"/>
+        <c:axPos val="b"/>
+        <c:majorGridlines/>
+        <c:minorGridlines/>
+        <c:title>
+          <c:tx>
+            <c:rich>
+              <a:bodyPr/>
+              <a:lstStyle/>
+              <a:p>
+                <a:pPr>
+                  <a:defRPr/>
+                </a:pPr>
+                <a:r>
+                  <a:rPr lang="pt-BR" baseline="0"/>
+                  <a:t>Ocorrências de STATUS diferente de "NORMAL"</a:t>
+                </a:r>
+                <a:endParaRPr lang="pt-BR"/>
+              </a:p>
+            </c:rich>
+          </c:tx>
+          <c:overlay val="0"/>
+        </c:title>
+        <c:numFmt formatCode="General" sourceLinked="1"/>
+        <c:majorTickMark val="out"/>
+        <c:minorTickMark val="none"/>
+        <c:tickLblPos val="nextTo"/>
+        <c:crossAx val="164003200"/>
+        <c:crosses val="autoZero"/>
+        <c:crossBetween val="between"/>
+      </c:valAx>
+    </c:plotArea>
+    <c:legend>
+      <c:legendPos val="b"/>
+      <c:overlay val="0"/>
+    </c:legend>
     <c:plotVisOnly val="1"/>
     <c:dispBlanksAs val="gap"/>
     <c:showDLblsOverMax val="0"/>
@@ -6555,7 +9953,7 @@
 </file>
 
 <file path=customXml/itemProps1.xml><?xml version="1.0" encoding="utf-8"?>
-<ds:datastoreItem xmlns:ds="http://schemas.openxmlformats.org/officeDocument/2006/customXml" ds:itemID="{79E63BD0-2A18-440F-BCC7-F6C7F49AD9D0}">
+<ds:datastoreItem xmlns:ds="http://schemas.openxmlformats.org/officeDocument/2006/customXml" ds:itemID="{09356C9B-B5B0-44CF-B02F-8AF50CC353F6}">
   <ds:schemaRefs>
     <ds:schemaRef ds:uri="http://schemas.openxmlformats.org/officeDocument/2006/bibliography"/>
   </ds:schemaRefs>

</xml_diff>